<commit_message>
up web net ttnt
</commit_message>
<xml_diff>
--- a/ThiNet.docx
+++ b/ThiNet.docx
@@ -20289,17 +20289,6 @@
     </w:p>
     <w:p>
       <w:pPr>
-        <w:tabs>
-          <w:tab w:val="left" w:pos="5055"/>
-        </w:tabs>
-        <w:rPr>
-          <w:sz w:val="28"/>
-          <w:szCs w:val="28"/>
-        </w:rPr>
-      </w:pPr>
-    </w:p>
-    <w:p>
-      <w:pPr>
         <w:pStyle w:val="ListParagraph"/>
         <w:numPr>
           <w:ilvl w:val="0"/>
@@ -20502,6 +20491,1877 @@
           <w:szCs w:val="28"/>
         </w:rPr>
         <w:t>MouseDown</w:t>
+      </w:r>
+    </w:p>
+    <w:p>
+      <w:pPr>
+        <w:tabs>
+          <w:tab w:val="left" w:pos="5055"/>
+        </w:tabs>
+        <w:ind w:left="142"/>
+        <w:jc w:val="center"/>
+        <w:rPr>
+          <w:b/>
+          <w:bCs/>
+          <w:sz w:val="44"/>
+          <w:szCs w:val="44"/>
+        </w:rPr>
+      </w:pPr>
+      <w:r>
+        <w:rPr>
+          <w:b/>
+          <w:bCs/>
+          <w:sz w:val="44"/>
+          <w:szCs w:val="44"/>
+        </w:rPr>
+        <w:t>Bài7</w:t>
+      </w:r>
+    </w:p>
+    <w:p>
+      <w:pPr>
+        <w:tabs>
+          <w:tab w:val="left" w:pos="5055"/>
+        </w:tabs>
+        <w:ind w:left="142"/>
+        <w:rPr>
+          <w:sz w:val="28"/>
+          <w:szCs w:val="28"/>
+        </w:rPr>
+      </w:pPr>
+      <w:r>
+        <w:rPr>
+          <w:sz w:val="28"/>
+          <w:szCs w:val="28"/>
+        </w:rPr>
+        <w:t>Entity Framework Core là gì?</w:t>
+      </w:r>
+    </w:p>
+    <w:p>
+      <w:pPr>
+        <w:pStyle w:val="ListParagraph"/>
+        <w:numPr>
+          <w:ilvl w:val="0"/>
+          <w:numId w:val="150"/>
+        </w:numPr>
+        <w:tabs>
+          <w:tab w:val="left" w:pos="5055"/>
+        </w:tabs>
+        <w:rPr>
+          <w:color w:val="FF0000"/>
+          <w:sz w:val="28"/>
+          <w:szCs w:val="28"/>
+        </w:rPr>
+      </w:pPr>
+      <w:r>
+        <w:rPr>
+          <w:color w:val="FF0000"/>
+          <w:sz w:val="28"/>
+          <w:szCs w:val="28"/>
+        </w:rPr>
+        <w:t>Một framework cho việc truy vấn cơ sở dữ liệu trong .NET</w:t>
+      </w:r>
+    </w:p>
+    <w:p>
+      <w:pPr>
+        <w:pStyle w:val="ListParagraph"/>
+        <w:numPr>
+          <w:ilvl w:val="0"/>
+          <w:numId w:val="150"/>
+        </w:numPr>
+        <w:tabs>
+          <w:tab w:val="left" w:pos="5055"/>
+        </w:tabs>
+        <w:rPr>
+          <w:sz w:val="28"/>
+          <w:szCs w:val="28"/>
+        </w:rPr>
+      </w:pPr>
+      <w:r>
+        <w:rPr>
+          <w:sz w:val="28"/>
+          <w:szCs w:val="28"/>
+        </w:rPr>
+        <w:t>Một công cụ quản lý bộ nhớ</w:t>
+      </w:r>
+    </w:p>
+    <w:p>
+      <w:pPr>
+        <w:pStyle w:val="ListParagraph"/>
+        <w:numPr>
+          <w:ilvl w:val="0"/>
+          <w:numId w:val="150"/>
+        </w:numPr>
+        <w:tabs>
+          <w:tab w:val="left" w:pos="5055"/>
+        </w:tabs>
+        <w:rPr>
+          <w:sz w:val="28"/>
+          <w:szCs w:val="28"/>
+        </w:rPr>
+      </w:pPr>
+      <w:r>
+        <w:rPr>
+          <w:sz w:val="28"/>
+          <w:szCs w:val="28"/>
+        </w:rPr>
+        <w:t>Một ngôn ngữ lập trình</w:t>
+      </w:r>
+    </w:p>
+    <w:p>
+      <w:pPr>
+        <w:pStyle w:val="ListParagraph"/>
+        <w:numPr>
+          <w:ilvl w:val="0"/>
+          <w:numId w:val="150"/>
+        </w:numPr>
+        <w:tabs>
+          <w:tab w:val="left" w:pos="5055"/>
+        </w:tabs>
+        <w:rPr>
+          <w:sz w:val="28"/>
+          <w:szCs w:val="28"/>
+        </w:rPr>
+      </w:pPr>
+      <w:r>
+        <w:rPr>
+          <w:sz w:val="28"/>
+          <w:szCs w:val="28"/>
+        </w:rPr>
+        <w:t>Một hệ quản trị cơ sở dữ liệu</w:t>
+      </w:r>
+    </w:p>
+    <w:p>
+      <w:pPr>
+        <w:tabs>
+          <w:tab w:val="left" w:pos="5055"/>
+        </w:tabs>
+        <w:ind w:left="142"/>
+        <w:rPr>
+          <w:sz w:val="28"/>
+          <w:szCs w:val="28"/>
+        </w:rPr>
+      </w:pPr>
+      <w:r>
+        <w:rPr>
+          <w:sz w:val="28"/>
+          <w:szCs w:val="28"/>
+        </w:rPr>
+        <w:t>Đối tượng ngữ cảnh (context object) trong EF Core là gì?</w:t>
+      </w:r>
+    </w:p>
+    <w:p>
+      <w:pPr>
+        <w:pStyle w:val="ListParagraph"/>
+        <w:numPr>
+          <w:ilvl w:val="0"/>
+          <w:numId w:val="151"/>
+        </w:numPr>
+        <w:tabs>
+          <w:tab w:val="left" w:pos="5055"/>
+        </w:tabs>
+        <w:rPr>
+          <w:sz w:val="28"/>
+          <w:szCs w:val="28"/>
+        </w:rPr>
+      </w:pPr>
+      <w:r>
+        <w:rPr>
+          <w:sz w:val="28"/>
+          <w:szCs w:val="28"/>
+        </w:rPr>
+        <w:t>là một thể hiện của lớp ứng dụng chính</w:t>
+      </w:r>
+    </w:p>
+    <w:p>
+      <w:pPr>
+        <w:pStyle w:val="ListParagraph"/>
+        <w:numPr>
+          <w:ilvl w:val="0"/>
+          <w:numId w:val="151"/>
+        </w:numPr>
+        <w:tabs>
+          <w:tab w:val="left" w:pos="5055"/>
+        </w:tabs>
+        <w:rPr>
+          <w:sz w:val="28"/>
+          <w:szCs w:val="28"/>
+        </w:rPr>
+      </w:pPr>
+      <w:r>
+        <w:rPr>
+          <w:sz w:val="28"/>
+          <w:szCs w:val="28"/>
+        </w:rPr>
+        <w:t>là một đối tượng để quản lý giao diện người dùng</w:t>
+      </w:r>
+    </w:p>
+    <w:p>
+      <w:pPr>
+        <w:pStyle w:val="ListParagraph"/>
+        <w:numPr>
+          <w:ilvl w:val="0"/>
+          <w:numId w:val="151"/>
+        </w:numPr>
+        <w:tabs>
+          <w:tab w:val="left" w:pos="5055"/>
+        </w:tabs>
+        <w:rPr>
+          <w:color w:val="FF0000"/>
+          <w:sz w:val="28"/>
+          <w:szCs w:val="28"/>
+        </w:rPr>
+      </w:pPr>
+      <w:r>
+        <w:rPr>
+          <w:color w:val="FF0000"/>
+          <w:sz w:val="28"/>
+          <w:szCs w:val="28"/>
+        </w:rPr>
+        <w:t>là mot đoi tượng đại dien cho ket noi tới co sở du lieu va quản lý các thực thể</w:t>
+      </w:r>
+    </w:p>
+    <w:p>
+      <w:pPr>
+        <w:pStyle w:val="ListParagraph"/>
+        <w:numPr>
+          <w:ilvl w:val="0"/>
+          <w:numId w:val="151"/>
+        </w:numPr>
+        <w:tabs>
+          <w:tab w:val="left" w:pos="5055"/>
+        </w:tabs>
+        <w:rPr>
+          <w:sz w:val="28"/>
+          <w:szCs w:val="28"/>
+        </w:rPr>
+      </w:pPr>
+      <w:r>
+        <w:rPr>
+          <w:sz w:val="28"/>
+          <w:szCs w:val="28"/>
+        </w:rPr>
+        <w:t>là một đối tượng đại diện cho các chức năng bảo mật</w:t>
+      </w:r>
+    </w:p>
+    <w:p>
+      <w:pPr>
+        <w:tabs>
+          <w:tab w:val="left" w:pos="5055"/>
+        </w:tabs>
+        <w:ind w:left="142"/>
+        <w:rPr>
+          <w:sz w:val="28"/>
+          <w:szCs w:val="28"/>
+        </w:rPr>
+      </w:pPr>
+      <w:r>
+        <w:rPr>
+          <w:sz w:val="28"/>
+          <w:szCs w:val="28"/>
+        </w:rPr>
+        <w:t>Entity Framework Core khac gì so với Entity Framework?</w:t>
+      </w:r>
+    </w:p>
+    <w:p>
+      <w:pPr>
+        <w:pStyle w:val="ListParagraph"/>
+        <w:numPr>
+          <w:ilvl w:val="0"/>
+          <w:numId w:val="152"/>
+        </w:numPr>
+        <w:tabs>
+          <w:tab w:val="left" w:pos="5055"/>
+        </w:tabs>
+        <w:rPr>
+          <w:sz w:val="28"/>
+          <w:szCs w:val="28"/>
+        </w:rPr>
+      </w:pPr>
+      <w:r>
+        <w:rPr>
+          <w:sz w:val="28"/>
+          <w:szCs w:val="28"/>
+        </w:rPr>
+        <w:t>EF Core khong hỗ trợ truy vấn cơ sở dữ liệu</w:t>
+      </w:r>
+    </w:p>
+    <w:p>
+      <w:pPr>
+        <w:pStyle w:val="ListParagraph"/>
+        <w:numPr>
+          <w:ilvl w:val="0"/>
+          <w:numId w:val="152"/>
+        </w:numPr>
+        <w:tabs>
+          <w:tab w:val="left" w:pos="5055"/>
+        </w:tabs>
+        <w:rPr>
+          <w:sz w:val="28"/>
+          <w:szCs w:val="28"/>
+        </w:rPr>
+      </w:pPr>
+      <w:r>
+        <w:rPr>
+          <w:sz w:val="28"/>
+          <w:szCs w:val="28"/>
+        </w:rPr>
+        <w:t>EF Core chỉ hỗ trợ cơ sở du lieu SQL Serve</w:t>
+      </w:r>
+    </w:p>
+    <w:p>
+      <w:pPr>
+        <w:pStyle w:val="ListParagraph"/>
+        <w:numPr>
+          <w:ilvl w:val="0"/>
+          <w:numId w:val="152"/>
+        </w:numPr>
+        <w:tabs>
+          <w:tab w:val="left" w:pos="5055"/>
+        </w:tabs>
+        <w:rPr>
+          <w:color w:val="FF0000"/>
+          <w:sz w:val="28"/>
+          <w:szCs w:val="28"/>
+        </w:rPr>
+      </w:pPr>
+      <w:r>
+        <w:rPr>
+          <w:color w:val="FF0000"/>
+          <w:sz w:val="28"/>
+          <w:szCs w:val="28"/>
+        </w:rPr>
+        <w:t>EF Core la phien bản nhe, đa nen tang cua Entity Framework</w:t>
+      </w:r>
+    </w:p>
+    <w:p>
+      <w:pPr>
+        <w:pStyle w:val="ListParagraph"/>
+        <w:numPr>
+          <w:ilvl w:val="0"/>
+          <w:numId w:val="152"/>
+        </w:numPr>
+        <w:tabs>
+          <w:tab w:val="left" w:pos="5055"/>
+        </w:tabs>
+        <w:rPr>
+          <w:sz w:val="28"/>
+          <w:szCs w:val="28"/>
+        </w:rPr>
+      </w:pPr>
+      <w:r>
+        <w:rPr>
+          <w:sz w:val="28"/>
+          <w:szCs w:val="28"/>
+        </w:rPr>
+        <w:t>EF Core chỉ dùng cho ứng dụng desktop</w:t>
+      </w:r>
+    </w:p>
+    <w:p>
+      <w:pPr>
+        <w:tabs>
+          <w:tab w:val="left" w:pos="5055"/>
+        </w:tabs>
+        <w:ind w:left="142"/>
+        <w:rPr>
+          <w:sz w:val="28"/>
+          <w:szCs w:val="28"/>
+        </w:rPr>
+      </w:pPr>
+      <w:r>
+        <w:rPr>
+          <w:sz w:val="28"/>
+          <w:szCs w:val="28"/>
+        </w:rPr>
+        <w:lastRenderedPageBreak/>
+        <w:t>Entity Framework Core được sử dụng để làm gì?</w:t>
+      </w:r>
+    </w:p>
+    <w:p>
+      <w:pPr>
+        <w:pStyle w:val="ListParagraph"/>
+        <w:numPr>
+          <w:ilvl w:val="0"/>
+          <w:numId w:val="153"/>
+        </w:numPr>
+        <w:tabs>
+          <w:tab w:val="left" w:pos="5055"/>
+        </w:tabs>
+        <w:rPr>
+          <w:sz w:val="28"/>
+          <w:szCs w:val="28"/>
+        </w:rPr>
+      </w:pPr>
+      <w:r>
+        <w:rPr>
+          <w:sz w:val="28"/>
+          <w:szCs w:val="28"/>
+        </w:rPr>
+        <w:t>Bảo mật dữ liệu trong cơ sở dữ liệu</w:t>
+      </w:r>
+    </w:p>
+    <w:p>
+      <w:pPr>
+        <w:pStyle w:val="ListParagraph"/>
+        <w:numPr>
+          <w:ilvl w:val="0"/>
+          <w:numId w:val="153"/>
+        </w:numPr>
+        <w:tabs>
+          <w:tab w:val="left" w:pos="5055"/>
+        </w:tabs>
+        <w:rPr>
+          <w:sz w:val="28"/>
+          <w:szCs w:val="28"/>
+        </w:rPr>
+      </w:pPr>
+      <w:r>
+        <w:rPr>
+          <w:sz w:val="28"/>
+          <w:szCs w:val="28"/>
+        </w:rPr>
+        <w:t>Quản lý bộ nhớ</w:t>
+      </w:r>
+    </w:p>
+    <w:p>
+      <w:pPr>
+        <w:pStyle w:val="ListParagraph"/>
+        <w:numPr>
+          <w:ilvl w:val="0"/>
+          <w:numId w:val="153"/>
+        </w:numPr>
+        <w:tabs>
+          <w:tab w:val="left" w:pos="5055"/>
+        </w:tabs>
+        <w:rPr>
+          <w:sz w:val="28"/>
+          <w:szCs w:val="28"/>
+        </w:rPr>
+      </w:pPr>
+      <w:r>
+        <w:rPr>
+          <w:sz w:val="28"/>
+          <w:szCs w:val="28"/>
+        </w:rPr>
+        <w:t>Thiết kế giao diện người dùng</w:t>
+      </w:r>
+    </w:p>
+    <w:p>
+      <w:pPr>
+        <w:pStyle w:val="ListParagraph"/>
+        <w:numPr>
+          <w:ilvl w:val="0"/>
+          <w:numId w:val="153"/>
+        </w:numPr>
+        <w:tabs>
+          <w:tab w:val="left" w:pos="5055"/>
+        </w:tabs>
+        <w:rPr>
+          <w:color w:val="FF0000"/>
+          <w:sz w:val="28"/>
+          <w:szCs w:val="28"/>
+        </w:rPr>
+      </w:pPr>
+      <w:r>
+        <w:rPr>
+          <w:color w:val="FF0000"/>
+          <w:sz w:val="28"/>
+          <w:szCs w:val="28"/>
+        </w:rPr>
+        <w:t>Truy van và thao tác với co sở du lieu bang cách sử dung các đối tượng .NET</w:t>
+      </w:r>
+    </w:p>
+    <w:p>
+      <w:pPr>
+        <w:tabs>
+          <w:tab w:val="left" w:pos="5055"/>
+        </w:tabs>
+        <w:ind w:left="142"/>
+        <w:rPr>
+          <w:sz w:val="28"/>
+          <w:szCs w:val="28"/>
+        </w:rPr>
+      </w:pPr>
+      <w:r>
+        <w:rPr>
+          <w:sz w:val="28"/>
+          <w:szCs w:val="28"/>
+        </w:rPr>
+        <w:t>Mỗi đối tượng của lớp thực thể sẽ tương ứng với phần nào trong cơ sở dữ liệu?</w:t>
+      </w:r>
+    </w:p>
+    <w:p>
+      <w:pPr>
+        <w:pStyle w:val="ListParagraph"/>
+        <w:numPr>
+          <w:ilvl w:val="0"/>
+          <w:numId w:val="154"/>
+        </w:numPr>
+        <w:tabs>
+          <w:tab w:val="left" w:pos="5055"/>
+        </w:tabs>
+        <w:rPr>
+          <w:sz w:val="28"/>
+          <w:szCs w:val="28"/>
+        </w:rPr>
+      </w:pPr>
+      <w:r>
+        <w:rPr>
+          <w:sz w:val="28"/>
+          <w:szCs w:val="28"/>
+        </w:rPr>
+        <w:t>Một cơ sở dữ liệu</w:t>
+      </w:r>
+    </w:p>
+    <w:p>
+      <w:pPr>
+        <w:pStyle w:val="ListParagraph"/>
+        <w:numPr>
+          <w:ilvl w:val="0"/>
+          <w:numId w:val="154"/>
+        </w:numPr>
+        <w:tabs>
+          <w:tab w:val="left" w:pos="5055"/>
+        </w:tabs>
+        <w:rPr>
+          <w:sz w:val="28"/>
+          <w:szCs w:val="28"/>
+        </w:rPr>
+      </w:pPr>
+      <w:r>
+        <w:rPr>
+          <w:sz w:val="28"/>
+          <w:szCs w:val="28"/>
+        </w:rPr>
+        <w:t>Một cột dữ liệu</w:t>
+      </w:r>
+    </w:p>
+    <w:p>
+      <w:pPr>
+        <w:pStyle w:val="ListParagraph"/>
+        <w:numPr>
+          <w:ilvl w:val="0"/>
+          <w:numId w:val="154"/>
+        </w:numPr>
+        <w:tabs>
+          <w:tab w:val="left" w:pos="5055"/>
+        </w:tabs>
+        <w:rPr>
+          <w:color w:val="FF0000"/>
+          <w:sz w:val="28"/>
+          <w:szCs w:val="28"/>
+        </w:rPr>
+      </w:pPr>
+      <w:r>
+        <w:rPr>
+          <w:color w:val="FF0000"/>
+          <w:sz w:val="28"/>
+          <w:szCs w:val="28"/>
+        </w:rPr>
+        <w:t>Một hang dữ liệu trong bảng</w:t>
+      </w:r>
+    </w:p>
+    <w:p>
+      <w:pPr>
+        <w:pStyle w:val="ListParagraph"/>
+        <w:numPr>
+          <w:ilvl w:val="0"/>
+          <w:numId w:val="154"/>
+        </w:numPr>
+        <w:tabs>
+          <w:tab w:val="left" w:pos="5055"/>
+        </w:tabs>
+        <w:rPr>
+          <w:sz w:val="28"/>
+          <w:szCs w:val="28"/>
+        </w:rPr>
+      </w:pPr>
+      <w:r>
+        <w:rPr>
+          <w:sz w:val="28"/>
+          <w:szCs w:val="28"/>
+        </w:rPr>
+        <w:t>Một bảng</w:t>
+      </w:r>
+    </w:p>
+    <w:p>
+      <w:pPr>
+        <w:tabs>
+          <w:tab w:val="left" w:pos="5055"/>
+        </w:tabs>
+        <w:ind w:left="142"/>
+        <w:rPr>
+          <w:sz w:val="28"/>
+          <w:szCs w:val="28"/>
+        </w:rPr>
+      </w:pPr>
+      <w:r>
+        <w:rPr>
+          <w:sz w:val="28"/>
+          <w:szCs w:val="28"/>
+        </w:rPr>
+        <w:t>Data Annotations co vai trò gì trong Entity Framework Core?</w:t>
+      </w:r>
+    </w:p>
+    <w:p>
+      <w:pPr>
+        <w:pStyle w:val="ListParagraph"/>
+        <w:numPr>
+          <w:ilvl w:val="0"/>
+          <w:numId w:val="155"/>
+        </w:numPr>
+        <w:tabs>
+          <w:tab w:val="left" w:pos="5055"/>
+        </w:tabs>
+        <w:rPr>
+          <w:sz w:val="28"/>
+          <w:szCs w:val="28"/>
+        </w:rPr>
+      </w:pPr>
+      <w:r>
+        <w:rPr>
+          <w:color w:val="FF0000"/>
+          <w:sz w:val="28"/>
+          <w:szCs w:val="28"/>
+        </w:rPr>
+        <w:t>Dung đe quy định cac rang buoc va anh xa du lieu trong lớp thuc thể</w:t>
+      </w:r>
+    </w:p>
+    <w:p>
+      <w:pPr>
+        <w:pStyle w:val="ListParagraph"/>
+        <w:numPr>
+          <w:ilvl w:val="0"/>
+          <w:numId w:val="155"/>
+        </w:numPr>
+        <w:tabs>
+          <w:tab w:val="left" w:pos="5055"/>
+        </w:tabs>
+        <w:rPr>
+          <w:sz w:val="28"/>
+          <w:szCs w:val="28"/>
+        </w:rPr>
+      </w:pPr>
+      <w:r>
+        <w:rPr>
+          <w:sz w:val="28"/>
+          <w:szCs w:val="28"/>
+        </w:rPr>
+        <w:t>Dùng để định nghĩa các bảng trong cơ sở dữ liệu</w:t>
+      </w:r>
+    </w:p>
+    <w:p>
+      <w:pPr>
+        <w:pStyle w:val="ListParagraph"/>
+        <w:numPr>
+          <w:ilvl w:val="0"/>
+          <w:numId w:val="155"/>
+        </w:numPr>
+        <w:tabs>
+          <w:tab w:val="left" w:pos="5055"/>
+        </w:tabs>
+        <w:rPr>
+          <w:sz w:val="28"/>
+          <w:szCs w:val="28"/>
+        </w:rPr>
+      </w:pPr>
+      <w:r>
+        <w:rPr>
+          <w:sz w:val="28"/>
+          <w:szCs w:val="28"/>
+        </w:rPr>
+        <w:t>Dùng để xác định kết noi đến cơ sở dữ liệu</w:t>
+      </w:r>
+    </w:p>
+    <w:p>
+      <w:pPr>
+        <w:pStyle w:val="ListParagraph"/>
+        <w:numPr>
+          <w:ilvl w:val="0"/>
+          <w:numId w:val="155"/>
+        </w:numPr>
+        <w:tabs>
+          <w:tab w:val="left" w:pos="5055"/>
+        </w:tabs>
+        <w:rPr>
+          <w:sz w:val="28"/>
+          <w:szCs w:val="28"/>
+        </w:rPr>
+      </w:pPr>
+      <w:r>
+        <w:rPr>
+          <w:sz w:val="28"/>
+          <w:szCs w:val="28"/>
+        </w:rPr>
+        <w:t>Dung để thiết lap quyền truy cập dữ liệu</w:t>
+      </w:r>
+    </w:p>
+    <w:p>
+      <w:pPr>
+        <w:tabs>
+          <w:tab w:val="left" w:pos="5055"/>
+        </w:tabs>
+        <w:ind w:left="142"/>
+        <w:rPr>
+          <w:sz w:val="28"/>
+          <w:szCs w:val="28"/>
+        </w:rPr>
+      </w:pPr>
+      <w:r>
+        <w:rPr>
+          <w:sz w:val="28"/>
+          <w:szCs w:val="28"/>
+        </w:rPr>
+        <w:t>Lớp nào trong Entity Framework Core được sử dụng để tương tác với cơ sở dữ liệu?</w:t>
+      </w:r>
+    </w:p>
+    <w:p>
+      <w:pPr>
+        <w:pStyle w:val="ListParagraph"/>
+        <w:numPr>
+          <w:ilvl w:val="0"/>
+          <w:numId w:val="156"/>
+        </w:numPr>
+        <w:tabs>
+          <w:tab w:val="left" w:pos="5055"/>
+        </w:tabs>
+        <w:rPr>
+          <w:sz w:val="28"/>
+          <w:szCs w:val="28"/>
+        </w:rPr>
+      </w:pPr>
+      <w:r>
+        <w:rPr>
+          <w:sz w:val="28"/>
+          <w:szCs w:val="28"/>
+        </w:rPr>
+        <w:t>Order</w:t>
+      </w:r>
+    </w:p>
+    <w:p>
+      <w:pPr>
+        <w:pStyle w:val="ListParagraph"/>
+        <w:numPr>
+          <w:ilvl w:val="0"/>
+          <w:numId w:val="156"/>
+        </w:numPr>
+        <w:tabs>
+          <w:tab w:val="left" w:pos="5055"/>
+        </w:tabs>
+        <w:rPr>
+          <w:sz w:val="28"/>
+          <w:szCs w:val="28"/>
+        </w:rPr>
+      </w:pPr>
+      <w:r>
+        <w:rPr>
+          <w:sz w:val="28"/>
+          <w:szCs w:val="28"/>
+        </w:rPr>
+        <w:t>DbSet</w:t>
+      </w:r>
+    </w:p>
+    <w:p>
+      <w:pPr>
+        <w:pStyle w:val="ListParagraph"/>
+        <w:numPr>
+          <w:ilvl w:val="0"/>
+          <w:numId w:val="156"/>
+        </w:numPr>
+        <w:tabs>
+          <w:tab w:val="left" w:pos="5055"/>
+        </w:tabs>
+        <w:rPr>
+          <w:sz w:val="28"/>
+          <w:szCs w:val="28"/>
+        </w:rPr>
+      </w:pPr>
+      <w:r>
+        <w:rPr>
+          <w:sz w:val="28"/>
+          <w:szCs w:val="28"/>
+        </w:rPr>
+        <w:t>Product</w:t>
+      </w:r>
+    </w:p>
+    <w:p>
+      <w:pPr>
+        <w:pStyle w:val="ListParagraph"/>
+        <w:numPr>
+          <w:ilvl w:val="0"/>
+          <w:numId w:val="156"/>
+        </w:numPr>
+        <w:tabs>
+          <w:tab w:val="left" w:pos="5055"/>
+        </w:tabs>
+        <w:rPr>
+          <w:color w:val="FF0000"/>
+          <w:sz w:val="28"/>
+          <w:szCs w:val="28"/>
+        </w:rPr>
+      </w:pPr>
+      <w:r>
+        <w:rPr>
+          <w:color w:val="FF0000"/>
+          <w:sz w:val="28"/>
+          <w:szCs w:val="28"/>
+        </w:rPr>
+        <w:t>DbContext</w:t>
+      </w:r>
+    </w:p>
+    <w:p>
+      <w:pPr>
+        <w:tabs>
+          <w:tab w:val="left" w:pos="5055"/>
+        </w:tabs>
+        <w:ind w:left="142"/>
+        <w:rPr>
+          <w:sz w:val="28"/>
+          <w:szCs w:val="28"/>
+        </w:rPr>
+      </w:pPr>
+      <w:r>
+        <w:rPr>
+          <w:sz w:val="28"/>
+          <w:szCs w:val="28"/>
+        </w:rPr>
+        <w:t>Trong Entity Framework Core, phương thức OnConfiguring dùng để làm gì</w:t>
+      </w:r>
+    </w:p>
+    <w:p>
+      <w:pPr>
+        <w:tabs>
+          <w:tab w:val="left" w:pos="5055"/>
+        </w:tabs>
+        <w:ind w:left="142"/>
+        <w:rPr>
+          <w:sz w:val="28"/>
+          <w:szCs w:val="28"/>
+        </w:rPr>
+      </w:pPr>
+      <w:r>
+        <w:rPr>
+          <w:sz w:val="28"/>
+          <w:szCs w:val="28"/>
+        </w:rPr>
+        <w:t>protected override void OnConfiguring(DbContextOptionsBuilder optionsBuilder){</w:t>
+      </w:r>
+    </w:p>
+    <w:p>
+      <w:pPr>
+        <w:tabs>
+          <w:tab w:val="left" w:pos="5055"/>
+        </w:tabs>
+        <w:ind w:left="142"/>
+        <w:rPr>
+          <w:sz w:val="28"/>
+          <w:szCs w:val="28"/>
+        </w:rPr>
+      </w:pPr>
+      <w:r>
+        <w:rPr>
+          <w:sz w:val="28"/>
+          <w:szCs w:val="28"/>
+        </w:rPr>
+        <w:t>}</w:t>
+      </w:r>
+    </w:p>
+    <w:p>
+      <w:pPr>
+        <w:pStyle w:val="ListParagraph"/>
+        <w:numPr>
+          <w:ilvl w:val="0"/>
+          <w:numId w:val="157"/>
+        </w:numPr>
+        <w:tabs>
+          <w:tab w:val="left" w:pos="5055"/>
+        </w:tabs>
+        <w:rPr>
+          <w:sz w:val="28"/>
+          <w:szCs w:val="28"/>
+        </w:rPr>
+      </w:pPr>
+      <w:r>
+        <w:rPr>
+          <w:sz w:val="28"/>
+          <w:szCs w:val="28"/>
+        </w:rPr>
+        <w:t>Tạo mới cơ sở dữ liệu</w:t>
+      </w:r>
+    </w:p>
+    <w:p>
+      <w:pPr>
+        <w:pStyle w:val="ListParagraph"/>
+        <w:numPr>
+          <w:ilvl w:val="0"/>
+          <w:numId w:val="157"/>
+        </w:numPr>
+        <w:tabs>
+          <w:tab w:val="left" w:pos="5055"/>
+        </w:tabs>
+        <w:rPr>
+          <w:sz w:val="28"/>
+          <w:szCs w:val="28"/>
+        </w:rPr>
+      </w:pPr>
+      <w:r>
+        <w:rPr>
+          <w:sz w:val="28"/>
+          <w:szCs w:val="28"/>
+        </w:rPr>
+        <w:t>Định nghĩa cac quy tac anh xạ cho mô hình thực thể và cơ sở dữ liệu</w:t>
+      </w:r>
+    </w:p>
+    <w:p>
+      <w:pPr>
+        <w:tabs>
+          <w:tab w:val="left" w:pos="5055"/>
+        </w:tabs>
+        <w:ind w:left="142"/>
+        <w:rPr>
+          <w:sz w:val="28"/>
+          <w:szCs w:val="28"/>
+        </w:rPr>
+      </w:pPr>
+    </w:p>
+    <w:p>
+      <w:pPr>
+        <w:pStyle w:val="ListParagraph"/>
+        <w:numPr>
+          <w:ilvl w:val="0"/>
+          <w:numId w:val="157"/>
+        </w:numPr>
+        <w:tabs>
+          <w:tab w:val="left" w:pos="5055"/>
+        </w:tabs>
+        <w:rPr>
+          <w:color w:val="FF0000"/>
+          <w:sz w:val="28"/>
+          <w:szCs w:val="28"/>
+        </w:rPr>
+      </w:pPr>
+      <w:r>
+        <w:rPr>
+          <w:color w:val="FF0000"/>
+          <w:sz w:val="28"/>
+          <w:szCs w:val="28"/>
+        </w:rPr>
+        <w:lastRenderedPageBreak/>
+        <w:t>Cau hình kết nối cơ sở dữ liệu</w:t>
+      </w:r>
+    </w:p>
+    <w:p>
+      <w:pPr>
+        <w:pStyle w:val="ListParagraph"/>
+        <w:numPr>
+          <w:ilvl w:val="0"/>
+          <w:numId w:val="157"/>
+        </w:numPr>
+        <w:tabs>
+          <w:tab w:val="left" w:pos="5055"/>
+        </w:tabs>
+        <w:rPr>
+          <w:sz w:val="28"/>
+          <w:szCs w:val="28"/>
+        </w:rPr>
+      </w:pPr>
+      <w:r>
+        <w:rPr>
+          <w:sz w:val="28"/>
+          <w:szCs w:val="28"/>
+        </w:rPr>
+        <w:t>Cập nhật dữ liệu</w:t>
+      </w:r>
+    </w:p>
+    <w:p>
+      <w:pPr>
+        <w:tabs>
+          <w:tab w:val="left" w:pos="5055"/>
+        </w:tabs>
+        <w:ind w:left="142"/>
+        <w:rPr>
+          <w:sz w:val="28"/>
+          <w:szCs w:val="28"/>
+        </w:rPr>
+      </w:pPr>
+      <w:r>
+        <w:rPr>
+          <w:sz w:val="28"/>
+          <w:szCs w:val="28"/>
+        </w:rPr>
+        <w:t>Để đặt một thuộc tính là khóa chính (primary key), ta có những cách tiếp cận nào trong lớp thực thể?</w:t>
+      </w:r>
+    </w:p>
+    <w:p>
+      <w:pPr>
+        <w:pStyle w:val="ListParagraph"/>
+        <w:numPr>
+          <w:ilvl w:val="0"/>
+          <w:numId w:val="158"/>
+        </w:numPr>
+        <w:tabs>
+          <w:tab w:val="left" w:pos="5055"/>
+        </w:tabs>
+        <w:rPr>
+          <w:color w:val="FF0000"/>
+          <w:sz w:val="28"/>
+          <w:szCs w:val="28"/>
+        </w:rPr>
+      </w:pPr>
+      <w:r>
+        <w:rPr>
+          <w:color w:val="FF0000"/>
+          <w:sz w:val="28"/>
+          <w:szCs w:val="28"/>
+        </w:rPr>
+        <w:t>Tất cả đều đúng</w:t>
+      </w:r>
+    </w:p>
+    <w:p>
+      <w:pPr>
+        <w:pStyle w:val="ListParagraph"/>
+        <w:numPr>
+          <w:ilvl w:val="0"/>
+          <w:numId w:val="158"/>
+        </w:numPr>
+        <w:tabs>
+          <w:tab w:val="left" w:pos="5055"/>
+        </w:tabs>
+        <w:rPr>
+          <w:sz w:val="28"/>
+          <w:szCs w:val="28"/>
+        </w:rPr>
+      </w:pPr>
+      <w:r>
+        <w:rPr>
+          <w:sz w:val="28"/>
+          <w:szCs w:val="28"/>
+        </w:rPr>
+        <w:t>Đặt tên [Bảng]ld</w:t>
+      </w:r>
+    </w:p>
+    <w:p>
+      <w:pPr>
+        <w:pStyle w:val="ListParagraph"/>
+        <w:numPr>
+          <w:ilvl w:val="0"/>
+          <w:numId w:val="158"/>
+        </w:numPr>
+        <w:tabs>
+          <w:tab w:val="left" w:pos="5055"/>
+        </w:tabs>
+        <w:rPr>
+          <w:sz w:val="28"/>
+          <w:szCs w:val="28"/>
+        </w:rPr>
+      </w:pPr>
+      <w:r>
+        <w:rPr>
+          <w:sz w:val="28"/>
+          <w:szCs w:val="28"/>
+        </w:rPr>
+        <w:t>Đặt tên thuộc tính Id</w:t>
+      </w:r>
+    </w:p>
+    <w:p>
+      <w:pPr>
+        <w:pStyle w:val="ListParagraph"/>
+        <w:numPr>
+          <w:ilvl w:val="0"/>
+          <w:numId w:val="158"/>
+        </w:numPr>
+        <w:tabs>
+          <w:tab w:val="left" w:pos="5055"/>
+        </w:tabs>
+        <w:rPr>
+          <w:sz w:val="28"/>
+          <w:szCs w:val="28"/>
+        </w:rPr>
+      </w:pPr>
+      <w:r>
+        <w:rPr>
+          <w:sz w:val="28"/>
+          <w:szCs w:val="28"/>
+        </w:rPr>
+        <w:t>Sử dụng [Key] trước khai báo thuộc tính</w:t>
+      </w:r>
+    </w:p>
+    <w:p>
+      <w:pPr>
+        <w:tabs>
+          <w:tab w:val="left" w:pos="5055"/>
+        </w:tabs>
+        <w:ind w:left="142"/>
+        <w:rPr>
+          <w:sz w:val="28"/>
+          <w:szCs w:val="28"/>
+        </w:rPr>
+      </w:pPr>
+      <w:r>
+        <w:rPr>
+          <w:sz w:val="28"/>
+          <w:szCs w:val="28"/>
+        </w:rPr>
+        <w:t>EF Core có thể làm việc với các bảng có khóa chính tự động tăng không?</w:t>
+      </w:r>
+    </w:p>
+    <w:p>
+      <w:pPr>
+        <w:pStyle w:val="ListParagraph"/>
+        <w:numPr>
+          <w:ilvl w:val="0"/>
+          <w:numId w:val="159"/>
+        </w:numPr>
+        <w:tabs>
+          <w:tab w:val="left" w:pos="5055"/>
+        </w:tabs>
+        <w:rPr>
+          <w:sz w:val="28"/>
+          <w:szCs w:val="28"/>
+        </w:rPr>
+      </w:pPr>
+      <w:r>
+        <w:rPr>
+          <w:sz w:val="28"/>
+          <w:szCs w:val="28"/>
+        </w:rPr>
+        <w:t>Không, chỉ hỗ trợ khóa chính kiểu GUID</w:t>
+      </w:r>
+    </w:p>
+    <w:p>
+      <w:pPr>
+        <w:pStyle w:val="ListParagraph"/>
+        <w:numPr>
+          <w:ilvl w:val="0"/>
+          <w:numId w:val="159"/>
+        </w:numPr>
+        <w:tabs>
+          <w:tab w:val="left" w:pos="5055"/>
+        </w:tabs>
+        <w:rPr>
+          <w:color w:val="FF0000"/>
+          <w:sz w:val="28"/>
+          <w:szCs w:val="28"/>
+        </w:rPr>
+      </w:pPr>
+      <w:r>
+        <w:rPr>
+          <w:color w:val="FF0000"/>
+          <w:sz w:val="28"/>
+          <w:szCs w:val="28"/>
+        </w:rPr>
+        <w:t>Có, EF Core hỗ trợ khóa chính tự động tăng</w:t>
+      </w:r>
+    </w:p>
+    <w:p>
+      <w:pPr>
+        <w:pStyle w:val="ListParagraph"/>
+        <w:numPr>
+          <w:ilvl w:val="0"/>
+          <w:numId w:val="159"/>
+        </w:numPr>
+        <w:tabs>
+          <w:tab w:val="left" w:pos="5055"/>
+        </w:tabs>
+        <w:rPr>
+          <w:sz w:val="28"/>
+          <w:szCs w:val="28"/>
+        </w:rPr>
+      </w:pPr>
+      <w:r>
+        <w:rPr>
+          <w:sz w:val="28"/>
+          <w:szCs w:val="28"/>
+        </w:rPr>
+        <w:t>Có, nhung chỉ với SQL Server</w:t>
+      </w:r>
+    </w:p>
+    <w:p>
+      <w:pPr>
+        <w:pStyle w:val="ListParagraph"/>
+        <w:numPr>
+          <w:ilvl w:val="0"/>
+          <w:numId w:val="159"/>
+        </w:numPr>
+        <w:tabs>
+          <w:tab w:val="left" w:pos="5055"/>
+        </w:tabs>
+        <w:rPr>
+          <w:sz w:val="28"/>
+          <w:szCs w:val="28"/>
+        </w:rPr>
+      </w:pPr>
+      <w:r>
+        <w:rPr>
+          <w:sz w:val="28"/>
+          <w:szCs w:val="28"/>
+        </w:rPr>
+        <w:t>Không, phải tự tạo khóa chính</w:t>
+      </w:r>
+    </w:p>
+    <w:p>
+      <w:pPr>
+        <w:tabs>
+          <w:tab w:val="left" w:pos="5055"/>
+        </w:tabs>
+        <w:ind w:left="142"/>
+        <w:rPr>
+          <w:sz w:val="28"/>
+          <w:szCs w:val="28"/>
+        </w:rPr>
+      </w:pPr>
+      <w:r>
+        <w:rPr>
+          <w:sz w:val="28"/>
+          <w:szCs w:val="28"/>
+        </w:rPr>
+        <w:t>DbSet&lt;TEntity&gt; trong EF Core dùng để làm gì?</w:t>
+      </w:r>
+    </w:p>
+    <w:p>
+      <w:pPr>
+        <w:pStyle w:val="ListParagraph"/>
+        <w:numPr>
+          <w:ilvl w:val="0"/>
+          <w:numId w:val="160"/>
+        </w:numPr>
+        <w:tabs>
+          <w:tab w:val="left" w:pos="5055"/>
+        </w:tabs>
+        <w:rPr>
+          <w:sz w:val="28"/>
+          <w:szCs w:val="28"/>
+        </w:rPr>
+      </w:pPr>
+      <w:r>
+        <w:rPr>
+          <w:sz w:val="28"/>
+          <w:szCs w:val="28"/>
+        </w:rPr>
+        <w:t>Để tạo các phương thức cho entity</w:t>
+      </w:r>
+    </w:p>
+    <w:p>
+      <w:pPr>
+        <w:pStyle w:val="ListParagraph"/>
+        <w:numPr>
+          <w:ilvl w:val="0"/>
+          <w:numId w:val="160"/>
+        </w:numPr>
+        <w:tabs>
+          <w:tab w:val="left" w:pos="5055"/>
+        </w:tabs>
+        <w:rPr>
+          <w:sz w:val="28"/>
+          <w:szCs w:val="28"/>
+        </w:rPr>
+      </w:pPr>
+      <w:r>
+        <w:rPr>
+          <w:sz w:val="28"/>
+          <w:szCs w:val="28"/>
+        </w:rPr>
+        <w:t>Để quản lý cấu truc bảng trong cơ sở dữ liệu</w:t>
+      </w:r>
+    </w:p>
+    <w:p>
+      <w:pPr>
+        <w:pStyle w:val="ListParagraph"/>
+        <w:numPr>
+          <w:ilvl w:val="0"/>
+          <w:numId w:val="160"/>
+        </w:numPr>
+        <w:tabs>
+          <w:tab w:val="left" w:pos="5055"/>
+        </w:tabs>
+        <w:rPr>
+          <w:color w:val="FF0000"/>
+          <w:sz w:val="28"/>
+          <w:szCs w:val="28"/>
+        </w:rPr>
+      </w:pPr>
+      <w:r>
+        <w:rPr>
+          <w:color w:val="FF0000"/>
+          <w:sz w:val="28"/>
+          <w:szCs w:val="28"/>
+        </w:rPr>
+        <w:t>Để đại dien cho mot tap hợp các thuc thể trong cơ sở dữ liệu</w:t>
+      </w:r>
+    </w:p>
+    <w:p>
+      <w:pPr>
+        <w:pStyle w:val="ListParagraph"/>
+        <w:numPr>
+          <w:ilvl w:val="0"/>
+          <w:numId w:val="160"/>
+        </w:numPr>
+        <w:tabs>
+          <w:tab w:val="left" w:pos="5055"/>
+        </w:tabs>
+        <w:rPr>
+          <w:sz w:val="28"/>
+          <w:szCs w:val="28"/>
+        </w:rPr>
+      </w:pPr>
+      <w:r>
+        <w:rPr>
+          <w:sz w:val="28"/>
+          <w:szCs w:val="28"/>
+        </w:rPr>
+        <w:t>Để tạo các thuộc tính cho entity</w:t>
+      </w:r>
+    </w:p>
+    <w:p>
+      <w:pPr>
+        <w:tabs>
+          <w:tab w:val="left" w:pos="5055"/>
+        </w:tabs>
+        <w:ind w:left="142"/>
+        <w:rPr>
+          <w:sz w:val="28"/>
+          <w:szCs w:val="28"/>
+        </w:rPr>
+      </w:pPr>
+      <w:r>
+        <w:rPr>
+          <w:sz w:val="28"/>
+          <w:szCs w:val="28"/>
+        </w:rPr>
+        <w:t>Để xác định độ dài tối đa của chuỗi được lưu trữ trong cơ sở dữ liệu, ta dùng thuộc tính nào?</w:t>
+      </w:r>
+    </w:p>
+    <w:p>
+      <w:pPr>
+        <w:pStyle w:val="ListParagraph"/>
+        <w:numPr>
+          <w:ilvl w:val="0"/>
+          <w:numId w:val="161"/>
+        </w:numPr>
+        <w:tabs>
+          <w:tab w:val="left" w:pos="5055"/>
+        </w:tabs>
+        <w:rPr>
+          <w:sz w:val="28"/>
+          <w:szCs w:val="28"/>
+        </w:rPr>
+      </w:pPr>
+      <w:r>
+        <w:rPr>
+          <w:sz w:val="28"/>
+          <w:szCs w:val="28"/>
+        </w:rPr>
+        <w:t>[LimitLength]</w:t>
+      </w:r>
+    </w:p>
+    <w:p>
+      <w:pPr>
+        <w:pStyle w:val="ListParagraph"/>
+        <w:numPr>
+          <w:ilvl w:val="0"/>
+          <w:numId w:val="161"/>
+        </w:numPr>
+        <w:tabs>
+          <w:tab w:val="left" w:pos="5055"/>
+        </w:tabs>
+        <w:rPr>
+          <w:sz w:val="28"/>
+          <w:szCs w:val="28"/>
+        </w:rPr>
+      </w:pPr>
+      <w:r>
+        <w:rPr>
+          <w:sz w:val="28"/>
+          <w:szCs w:val="28"/>
+        </w:rPr>
+        <w:t>[StringLimit]</w:t>
+      </w:r>
+    </w:p>
+    <w:p>
+      <w:pPr>
+        <w:pStyle w:val="ListParagraph"/>
+        <w:numPr>
+          <w:ilvl w:val="0"/>
+          <w:numId w:val="161"/>
+        </w:numPr>
+        <w:tabs>
+          <w:tab w:val="left" w:pos="5055"/>
+        </w:tabs>
+        <w:rPr>
+          <w:sz w:val="28"/>
+          <w:szCs w:val="28"/>
+        </w:rPr>
+      </w:pPr>
+      <w:r>
+        <w:rPr>
+          <w:sz w:val="28"/>
+          <w:szCs w:val="28"/>
+        </w:rPr>
+        <w:t>[Max]</w:t>
+      </w:r>
+    </w:p>
+    <w:p>
+      <w:pPr>
+        <w:pStyle w:val="ListParagraph"/>
+        <w:numPr>
+          <w:ilvl w:val="0"/>
+          <w:numId w:val="161"/>
+        </w:numPr>
+        <w:tabs>
+          <w:tab w:val="left" w:pos="5055"/>
+        </w:tabs>
+        <w:rPr>
+          <w:color w:val="FF0000"/>
+          <w:sz w:val="28"/>
+          <w:szCs w:val="28"/>
+        </w:rPr>
+      </w:pPr>
+      <w:r>
+        <w:rPr>
+          <w:color w:val="FF0000"/>
+          <w:sz w:val="28"/>
+          <w:szCs w:val="28"/>
+        </w:rPr>
+        <w:t>[MaxLength]</w:t>
+      </w:r>
+    </w:p>
+    <w:p>
+      <w:pPr>
+        <w:tabs>
+          <w:tab w:val="left" w:pos="5055"/>
+        </w:tabs>
+        <w:ind w:left="142"/>
+        <w:rPr>
+          <w:sz w:val="28"/>
+          <w:szCs w:val="28"/>
+        </w:rPr>
+      </w:pPr>
+      <w:r>
+        <w:rPr>
+          <w:sz w:val="28"/>
+          <w:szCs w:val="28"/>
+        </w:rPr>
+        <w:t>Để yêu cầu rằng một thuộc tính không được phép null, bạn sử dụng thuộc tính nào?</w:t>
+      </w:r>
+    </w:p>
+    <w:p>
+      <w:pPr>
+        <w:pStyle w:val="ListParagraph"/>
+        <w:numPr>
+          <w:ilvl w:val="0"/>
+          <w:numId w:val="162"/>
+        </w:numPr>
+        <w:tabs>
+          <w:tab w:val="left" w:pos="5055"/>
+        </w:tabs>
+        <w:rPr>
+          <w:sz w:val="28"/>
+          <w:szCs w:val="28"/>
+        </w:rPr>
+      </w:pPr>
+      <w:r>
+        <w:rPr>
+          <w:sz w:val="28"/>
+          <w:szCs w:val="28"/>
+        </w:rPr>
+        <w:t>[NonNullable]</w:t>
+      </w:r>
+    </w:p>
+    <w:p>
+      <w:pPr>
+        <w:pStyle w:val="ListParagraph"/>
+        <w:numPr>
+          <w:ilvl w:val="0"/>
+          <w:numId w:val="162"/>
+        </w:numPr>
+        <w:tabs>
+          <w:tab w:val="left" w:pos="5055"/>
+        </w:tabs>
+        <w:rPr>
+          <w:color w:val="FF0000"/>
+          <w:sz w:val="28"/>
+          <w:szCs w:val="28"/>
+        </w:rPr>
+      </w:pPr>
+      <w:r>
+        <w:rPr>
+          <w:color w:val="FF0000"/>
+          <w:sz w:val="28"/>
+          <w:szCs w:val="28"/>
+        </w:rPr>
+        <w:t>[Required]</w:t>
+      </w:r>
+    </w:p>
+    <w:p>
+      <w:pPr>
+        <w:pStyle w:val="ListParagraph"/>
+        <w:numPr>
+          <w:ilvl w:val="0"/>
+          <w:numId w:val="162"/>
+        </w:numPr>
+        <w:tabs>
+          <w:tab w:val="left" w:pos="5055"/>
+        </w:tabs>
+        <w:rPr>
+          <w:sz w:val="28"/>
+          <w:szCs w:val="28"/>
+        </w:rPr>
+      </w:pPr>
+      <w:r>
+        <w:rPr>
+          <w:sz w:val="28"/>
+          <w:szCs w:val="28"/>
+        </w:rPr>
+        <w:t>[Mandatory]</w:t>
+      </w:r>
+    </w:p>
+    <w:p>
+      <w:pPr>
+        <w:tabs>
+          <w:tab w:val="left" w:pos="5055"/>
+        </w:tabs>
+        <w:ind w:left="142"/>
+        <w:rPr>
+          <w:sz w:val="28"/>
+          <w:szCs w:val="28"/>
+        </w:rPr>
+      </w:pPr>
+    </w:p>
+    <w:p>
+      <w:pPr>
+        <w:pStyle w:val="ListParagraph"/>
+        <w:numPr>
+          <w:ilvl w:val="0"/>
+          <w:numId w:val="162"/>
+        </w:numPr>
+        <w:tabs>
+          <w:tab w:val="left" w:pos="5055"/>
+        </w:tabs>
+        <w:rPr>
+          <w:sz w:val="28"/>
+          <w:szCs w:val="28"/>
+        </w:rPr>
+      </w:pPr>
+      <w:r>
+        <w:rPr>
+          <w:sz w:val="28"/>
+          <w:szCs w:val="28"/>
+        </w:rPr>
+        <w:lastRenderedPageBreak/>
+        <w:t>[NotNull]</w:t>
+      </w:r>
+    </w:p>
+    <w:p>
+      <w:pPr>
+        <w:tabs>
+          <w:tab w:val="left" w:pos="5055"/>
+        </w:tabs>
+        <w:ind w:left="142"/>
+        <w:rPr>
+          <w:sz w:val="28"/>
+          <w:szCs w:val="28"/>
+        </w:rPr>
+      </w:pPr>
+      <w:r>
+        <w:rPr>
+          <w:sz w:val="28"/>
+          <w:szCs w:val="28"/>
+        </w:rPr>
+        <w:t>Làm the nao để chỉ định một thuộc tính là khoa ngoại trong Entity Framework Core?</w:t>
+      </w:r>
+    </w:p>
+    <w:p>
+      <w:pPr>
+        <w:pStyle w:val="ListParagraph"/>
+        <w:numPr>
+          <w:ilvl w:val="0"/>
+          <w:numId w:val="163"/>
+        </w:numPr>
+        <w:tabs>
+          <w:tab w:val="left" w:pos="5055"/>
+        </w:tabs>
+        <w:rPr>
+          <w:color w:val="FF0000"/>
+          <w:sz w:val="28"/>
+          <w:szCs w:val="28"/>
+        </w:rPr>
+      </w:pPr>
+      <w:r>
+        <w:rPr>
+          <w:color w:val="FF0000"/>
+          <w:sz w:val="28"/>
+          <w:szCs w:val="28"/>
+        </w:rPr>
+        <w:t>[ForeignKey]</w:t>
+      </w:r>
+    </w:p>
+    <w:p>
+      <w:pPr>
+        <w:pStyle w:val="ListParagraph"/>
+        <w:numPr>
+          <w:ilvl w:val="0"/>
+          <w:numId w:val="163"/>
+        </w:numPr>
+        <w:tabs>
+          <w:tab w:val="left" w:pos="5055"/>
+        </w:tabs>
+        <w:rPr>
+          <w:sz w:val="28"/>
+          <w:szCs w:val="28"/>
+        </w:rPr>
+      </w:pPr>
+      <w:r>
+        <w:rPr>
+          <w:sz w:val="28"/>
+          <w:szCs w:val="28"/>
+        </w:rPr>
+        <w:t>[RelationalKey]</w:t>
+      </w:r>
+    </w:p>
+    <w:p>
+      <w:pPr>
+        <w:pStyle w:val="ListParagraph"/>
+        <w:numPr>
+          <w:ilvl w:val="0"/>
+          <w:numId w:val="163"/>
+        </w:numPr>
+        <w:tabs>
+          <w:tab w:val="left" w:pos="5055"/>
+        </w:tabs>
+        <w:rPr>
+          <w:sz w:val="28"/>
+          <w:szCs w:val="28"/>
+        </w:rPr>
+      </w:pPr>
+      <w:r>
+        <w:rPr>
+          <w:sz w:val="28"/>
+          <w:szCs w:val="28"/>
+        </w:rPr>
+        <w:t>[ExternalKey]</w:t>
+      </w:r>
+    </w:p>
+    <w:p>
+      <w:pPr>
+        <w:pStyle w:val="ListParagraph"/>
+        <w:numPr>
+          <w:ilvl w:val="0"/>
+          <w:numId w:val="163"/>
+        </w:numPr>
+        <w:tabs>
+          <w:tab w:val="left" w:pos="5055"/>
+        </w:tabs>
+        <w:rPr>
+          <w:sz w:val="28"/>
+          <w:szCs w:val="28"/>
+        </w:rPr>
+      </w:pPr>
+      <w:r>
+        <w:rPr>
+          <w:sz w:val="28"/>
+          <w:szCs w:val="28"/>
+        </w:rPr>
+        <w:t>[ReferenceKey]</w:t>
+      </w:r>
+    </w:p>
+    <w:p>
+      <w:pPr>
+        <w:tabs>
+          <w:tab w:val="left" w:pos="5055"/>
+        </w:tabs>
+        <w:ind w:left="142"/>
+        <w:rPr>
+          <w:sz w:val="28"/>
+          <w:szCs w:val="28"/>
+        </w:rPr>
+      </w:pPr>
+      <w:r>
+        <w:rPr>
+          <w:sz w:val="28"/>
+          <w:szCs w:val="28"/>
+        </w:rPr>
+        <w:t>Đoạn mã dưới đây dùng để làm gì?</w:t>
+      </w:r>
+    </w:p>
+    <w:p>
+      <w:pPr>
+        <w:tabs>
+          <w:tab w:val="left" w:pos="5055"/>
+        </w:tabs>
+        <w:ind w:left="142"/>
+        <w:rPr>
+          <w:sz w:val="28"/>
+          <w:szCs w:val="28"/>
+        </w:rPr>
+      </w:pPr>
+      <w:r>
+        <w:rPr>
+          <w:sz w:val="28"/>
+          <w:szCs w:val="28"/>
+        </w:rPr>
+        <w:t>var product = context.Products.FirstOrDefault(p =&gt; p.ld == 1);</w:t>
+      </w:r>
+    </w:p>
+    <w:p>
+      <w:pPr>
+        <w:tabs>
+          <w:tab w:val="left" w:pos="5055"/>
+        </w:tabs>
+        <w:ind w:left="142"/>
+        <w:rPr>
+          <w:sz w:val="28"/>
+          <w:szCs w:val="28"/>
+        </w:rPr>
+      </w:pPr>
+      <w:r>
+        <w:rPr>
+          <w:sz w:val="28"/>
+          <w:szCs w:val="28"/>
+        </w:rPr>
+        <w:t>if (product != null)</w:t>
+      </w:r>
+    </w:p>
+    <w:p>
+      <w:pPr>
+        <w:tabs>
+          <w:tab w:val="left" w:pos="5055"/>
+        </w:tabs>
+        <w:ind w:left="142"/>
+        <w:rPr>
+          <w:sz w:val="28"/>
+          <w:szCs w:val="28"/>
+        </w:rPr>
+      </w:pPr>
+    </w:p>
+    <w:p>
+      <w:pPr>
+        <w:tabs>
+          <w:tab w:val="left" w:pos="5055"/>
+        </w:tabs>
+        <w:ind w:left="142"/>
+        <w:rPr>
+          <w:sz w:val="28"/>
+          <w:szCs w:val="28"/>
+        </w:rPr>
+      </w:pPr>
+      <w:r>
+        <w:rPr>
+          <w:sz w:val="28"/>
+          <w:szCs w:val="28"/>
+        </w:rPr>
+        <w:t>context.Products.Remove(product);</w:t>
+      </w:r>
+    </w:p>
+    <w:p>
+      <w:pPr>
+        <w:tabs>
+          <w:tab w:val="left" w:pos="5055"/>
+        </w:tabs>
+        <w:ind w:left="142"/>
+        <w:rPr>
+          <w:sz w:val="28"/>
+          <w:szCs w:val="28"/>
+        </w:rPr>
+      </w:pPr>
+      <w:r>
+        <w:rPr>
+          <w:sz w:val="28"/>
+          <w:szCs w:val="28"/>
+        </w:rPr>
+        <w:t>context.SaveChanges();</w:t>
+      </w:r>
+    </w:p>
+    <w:p>
+      <w:pPr>
+        <w:pStyle w:val="ListParagraph"/>
+        <w:numPr>
+          <w:ilvl w:val="0"/>
+          <w:numId w:val="164"/>
+        </w:numPr>
+        <w:tabs>
+          <w:tab w:val="left" w:pos="5055"/>
+        </w:tabs>
+        <w:rPr>
+          <w:sz w:val="28"/>
+          <w:szCs w:val="28"/>
+        </w:rPr>
+      </w:pPr>
+      <w:r>
+        <w:rPr>
+          <w:sz w:val="28"/>
+          <w:szCs w:val="28"/>
+        </w:rPr>
+        <w:t>Thêm mới sản phẩm</w:t>
+      </w:r>
+    </w:p>
+    <w:p>
+      <w:pPr>
+        <w:pStyle w:val="ListParagraph"/>
+        <w:numPr>
+          <w:ilvl w:val="0"/>
+          <w:numId w:val="164"/>
+        </w:numPr>
+        <w:tabs>
+          <w:tab w:val="left" w:pos="5055"/>
+        </w:tabs>
+        <w:rPr>
+          <w:color w:val="FF0000"/>
+          <w:sz w:val="28"/>
+          <w:szCs w:val="28"/>
+        </w:rPr>
+      </w:pPr>
+      <w:r>
+        <w:rPr>
+          <w:color w:val="FF0000"/>
+          <w:sz w:val="28"/>
+          <w:szCs w:val="28"/>
+        </w:rPr>
+        <w:t>Xóa sản phẩm có Id bằng 1 khỏi cơ sở dữ liệu</w:t>
+      </w:r>
+    </w:p>
+    <w:p>
+      <w:pPr>
+        <w:pStyle w:val="ListParagraph"/>
+        <w:numPr>
+          <w:ilvl w:val="0"/>
+          <w:numId w:val="164"/>
+        </w:numPr>
+        <w:tabs>
+          <w:tab w:val="left" w:pos="5055"/>
+        </w:tabs>
+        <w:rPr>
+          <w:sz w:val="28"/>
+          <w:szCs w:val="28"/>
+        </w:rPr>
+      </w:pPr>
+      <w:r>
+        <w:rPr>
+          <w:sz w:val="28"/>
+          <w:szCs w:val="28"/>
+        </w:rPr>
+        <w:t>Cập nhật sản phẩm</w:t>
+      </w:r>
+    </w:p>
+    <w:p>
+      <w:pPr>
+        <w:pStyle w:val="ListParagraph"/>
+        <w:numPr>
+          <w:ilvl w:val="0"/>
+          <w:numId w:val="164"/>
+        </w:numPr>
+        <w:tabs>
+          <w:tab w:val="left" w:pos="5055"/>
+        </w:tabs>
+        <w:rPr>
+          <w:sz w:val="28"/>
+          <w:szCs w:val="28"/>
+        </w:rPr>
+      </w:pPr>
+      <w:r>
+        <w:rPr>
+          <w:sz w:val="28"/>
+          <w:szCs w:val="28"/>
+        </w:rPr>
+        <w:t>Liệt kê sản phẩm</w:t>
       </w:r>
     </w:p>
     <w:sectPr>
@@ -22495,6 +24355,92 @@
     </w:lvl>
   </w:abstractNum>
   <w:abstractNum w:abstractNumId="23" w15:restartNumberingAfterBreak="0">
+    <w:nsid w:val="12ED3E40"/>
+    <w:multiLevelType w:val="hybridMultilevel"/>
+    <w:tmpl w:val="B9408112"/>
+    <w:lvl w:ilvl="0" w:tplc="04090015">
+      <w:start w:val="1"/>
+      <w:numFmt w:val="upperLetter"/>
+      <w:lvlText w:val="%1."/>
+      <w:lvlJc w:val="left"/>
+      <w:pPr>
+        <w:ind w:left="862" w:hanging="360"/>
+      </w:pPr>
+    </w:lvl>
+    <w:lvl w:ilvl="1" w:tplc="04090019" w:tentative="1">
+      <w:start w:val="1"/>
+      <w:numFmt w:val="lowerLetter"/>
+      <w:lvlText w:val="%2."/>
+      <w:lvlJc w:val="left"/>
+      <w:pPr>
+        <w:ind w:left="1582" w:hanging="360"/>
+      </w:pPr>
+    </w:lvl>
+    <w:lvl w:ilvl="2" w:tplc="0409001B" w:tentative="1">
+      <w:start w:val="1"/>
+      <w:numFmt w:val="lowerRoman"/>
+      <w:lvlText w:val="%3."/>
+      <w:lvlJc w:val="right"/>
+      <w:pPr>
+        <w:ind w:left="2302" w:hanging="180"/>
+      </w:pPr>
+    </w:lvl>
+    <w:lvl w:ilvl="3" w:tplc="0409000F" w:tentative="1">
+      <w:start w:val="1"/>
+      <w:numFmt w:val="decimal"/>
+      <w:lvlText w:val="%4."/>
+      <w:lvlJc w:val="left"/>
+      <w:pPr>
+        <w:ind w:left="3022" w:hanging="360"/>
+      </w:pPr>
+    </w:lvl>
+    <w:lvl w:ilvl="4" w:tplc="04090019" w:tentative="1">
+      <w:start w:val="1"/>
+      <w:numFmt w:val="lowerLetter"/>
+      <w:lvlText w:val="%5."/>
+      <w:lvlJc w:val="left"/>
+      <w:pPr>
+        <w:ind w:left="3742" w:hanging="360"/>
+      </w:pPr>
+    </w:lvl>
+    <w:lvl w:ilvl="5" w:tplc="0409001B" w:tentative="1">
+      <w:start w:val="1"/>
+      <w:numFmt w:val="lowerRoman"/>
+      <w:lvlText w:val="%6."/>
+      <w:lvlJc w:val="right"/>
+      <w:pPr>
+        <w:ind w:left="4462" w:hanging="180"/>
+      </w:pPr>
+    </w:lvl>
+    <w:lvl w:ilvl="6" w:tplc="0409000F" w:tentative="1">
+      <w:start w:val="1"/>
+      <w:numFmt w:val="decimal"/>
+      <w:lvlText w:val="%7."/>
+      <w:lvlJc w:val="left"/>
+      <w:pPr>
+        <w:ind w:left="5182" w:hanging="360"/>
+      </w:pPr>
+    </w:lvl>
+    <w:lvl w:ilvl="7" w:tplc="04090019" w:tentative="1">
+      <w:start w:val="1"/>
+      <w:numFmt w:val="lowerLetter"/>
+      <w:lvlText w:val="%8."/>
+      <w:lvlJc w:val="left"/>
+      <w:pPr>
+        <w:ind w:left="5902" w:hanging="360"/>
+      </w:pPr>
+    </w:lvl>
+    <w:lvl w:ilvl="8" w:tplc="0409001B" w:tentative="1">
+      <w:start w:val="1"/>
+      <w:numFmt w:val="lowerRoman"/>
+      <w:lvlText w:val="%9."/>
+      <w:lvlJc w:val="right"/>
+      <w:pPr>
+        <w:ind w:left="6622" w:hanging="180"/>
+      </w:pPr>
+    </w:lvl>
+  </w:abstractNum>
+  <w:abstractNum w:abstractNumId="24" w15:restartNumberingAfterBreak="0">
     <w:nsid w:val="131115C6"/>
     <w:multiLevelType w:val="hybridMultilevel"/>
     <w:tmpl w:val="0EAC5232"/>
@@ -22580,7 +24526,7 @@
       </w:pPr>
     </w:lvl>
   </w:abstractNum>
-  <w:abstractNum w:abstractNumId="24" w15:restartNumberingAfterBreak="0">
+  <w:abstractNum w:abstractNumId="25" w15:restartNumberingAfterBreak="0">
     <w:nsid w:val="141B0174"/>
     <w:multiLevelType w:val="hybridMultilevel"/>
     <w:tmpl w:val="3E1075AE"/>
@@ -22666,7 +24612,7 @@
       </w:pPr>
     </w:lvl>
   </w:abstractNum>
-  <w:abstractNum w:abstractNumId="25" w15:restartNumberingAfterBreak="0">
+  <w:abstractNum w:abstractNumId="26" w15:restartNumberingAfterBreak="0">
     <w:nsid w:val="14716BE1"/>
     <w:multiLevelType w:val="hybridMultilevel"/>
     <w:tmpl w:val="883E548C"/>
@@ -22752,7 +24698,7 @@
       </w:pPr>
     </w:lvl>
   </w:abstractNum>
-  <w:abstractNum w:abstractNumId="26" w15:restartNumberingAfterBreak="0">
+  <w:abstractNum w:abstractNumId="27" w15:restartNumberingAfterBreak="0">
     <w:nsid w:val="14D67AFC"/>
     <w:multiLevelType w:val="hybridMultilevel"/>
     <w:tmpl w:val="E4B452B6"/>
@@ -22838,7 +24784,7 @@
       </w:pPr>
     </w:lvl>
   </w:abstractNum>
-  <w:abstractNum w:abstractNumId="27" w15:restartNumberingAfterBreak="0">
+  <w:abstractNum w:abstractNumId="28" w15:restartNumberingAfterBreak="0">
     <w:nsid w:val="14DA10C8"/>
     <w:multiLevelType w:val="hybridMultilevel"/>
     <w:tmpl w:val="DF7EA140"/>
@@ -22924,7 +24870,7 @@
       </w:pPr>
     </w:lvl>
   </w:abstractNum>
-  <w:abstractNum w:abstractNumId="28" w15:restartNumberingAfterBreak="0">
+  <w:abstractNum w:abstractNumId="29" w15:restartNumberingAfterBreak="0">
     <w:nsid w:val="152562A0"/>
     <w:multiLevelType w:val="hybridMultilevel"/>
     <w:tmpl w:val="D12882D0"/>
@@ -23010,7 +24956,7 @@
       </w:pPr>
     </w:lvl>
   </w:abstractNum>
-  <w:abstractNum w:abstractNumId="29" w15:restartNumberingAfterBreak="0">
+  <w:abstractNum w:abstractNumId="30" w15:restartNumberingAfterBreak="0">
     <w:nsid w:val="15383BF9"/>
     <w:multiLevelType w:val="hybridMultilevel"/>
     <w:tmpl w:val="F5F44468"/>
@@ -23096,7 +25042,7 @@
       </w:pPr>
     </w:lvl>
   </w:abstractNum>
-  <w:abstractNum w:abstractNumId="30" w15:restartNumberingAfterBreak="0">
+  <w:abstractNum w:abstractNumId="31" w15:restartNumberingAfterBreak="0">
     <w:nsid w:val="17467D0B"/>
     <w:multiLevelType w:val="hybridMultilevel"/>
     <w:tmpl w:val="C8A87E86"/>
@@ -23182,7 +25128,7 @@
       </w:pPr>
     </w:lvl>
   </w:abstractNum>
-  <w:abstractNum w:abstractNumId="31" w15:restartNumberingAfterBreak="0">
+  <w:abstractNum w:abstractNumId="32" w15:restartNumberingAfterBreak="0">
     <w:nsid w:val="18B64100"/>
     <w:multiLevelType w:val="hybridMultilevel"/>
     <w:tmpl w:val="D4902E96"/>
@@ -23268,7 +25214,93 @@
       </w:pPr>
     </w:lvl>
   </w:abstractNum>
-  <w:abstractNum w:abstractNumId="32" w15:restartNumberingAfterBreak="0">
+  <w:abstractNum w:abstractNumId="33" w15:restartNumberingAfterBreak="0">
+    <w:nsid w:val="18CF615D"/>
+    <w:multiLevelType w:val="hybridMultilevel"/>
+    <w:tmpl w:val="D2C43430"/>
+    <w:lvl w:ilvl="0" w:tplc="04090015">
+      <w:start w:val="1"/>
+      <w:numFmt w:val="upperLetter"/>
+      <w:lvlText w:val="%1."/>
+      <w:lvlJc w:val="left"/>
+      <w:pPr>
+        <w:ind w:left="862" w:hanging="360"/>
+      </w:pPr>
+    </w:lvl>
+    <w:lvl w:ilvl="1" w:tplc="04090019" w:tentative="1">
+      <w:start w:val="1"/>
+      <w:numFmt w:val="lowerLetter"/>
+      <w:lvlText w:val="%2."/>
+      <w:lvlJc w:val="left"/>
+      <w:pPr>
+        <w:ind w:left="1582" w:hanging="360"/>
+      </w:pPr>
+    </w:lvl>
+    <w:lvl w:ilvl="2" w:tplc="0409001B" w:tentative="1">
+      <w:start w:val="1"/>
+      <w:numFmt w:val="lowerRoman"/>
+      <w:lvlText w:val="%3."/>
+      <w:lvlJc w:val="right"/>
+      <w:pPr>
+        <w:ind w:left="2302" w:hanging="180"/>
+      </w:pPr>
+    </w:lvl>
+    <w:lvl w:ilvl="3" w:tplc="0409000F" w:tentative="1">
+      <w:start w:val="1"/>
+      <w:numFmt w:val="decimal"/>
+      <w:lvlText w:val="%4."/>
+      <w:lvlJc w:val="left"/>
+      <w:pPr>
+        <w:ind w:left="3022" w:hanging="360"/>
+      </w:pPr>
+    </w:lvl>
+    <w:lvl w:ilvl="4" w:tplc="04090019" w:tentative="1">
+      <w:start w:val="1"/>
+      <w:numFmt w:val="lowerLetter"/>
+      <w:lvlText w:val="%5."/>
+      <w:lvlJc w:val="left"/>
+      <w:pPr>
+        <w:ind w:left="3742" w:hanging="360"/>
+      </w:pPr>
+    </w:lvl>
+    <w:lvl w:ilvl="5" w:tplc="0409001B" w:tentative="1">
+      <w:start w:val="1"/>
+      <w:numFmt w:val="lowerRoman"/>
+      <w:lvlText w:val="%6."/>
+      <w:lvlJc w:val="right"/>
+      <w:pPr>
+        <w:ind w:left="4462" w:hanging="180"/>
+      </w:pPr>
+    </w:lvl>
+    <w:lvl w:ilvl="6" w:tplc="0409000F" w:tentative="1">
+      <w:start w:val="1"/>
+      <w:numFmt w:val="decimal"/>
+      <w:lvlText w:val="%7."/>
+      <w:lvlJc w:val="left"/>
+      <w:pPr>
+        <w:ind w:left="5182" w:hanging="360"/>
+      </w:pPr>
+    </w:lvl>
+    <w:lvl w:ilvl="7" w:tplc="04090019" w:tentative="1">
+      <w:start w:val="1"/>
+      <w:numFmt w:val="lowerLetter"/>
+      <w:lvlText w:val="%8."/>
+      <w:lvlJc w:val="left"/>
+      <w:pPr>
+        <w:ind w:left="5902" w:hanging="360"/>
+      </w:pPr>
+    </w:lvl>
+    <w:lvl w:ilvl="8" w:tplc="0409001B" w:tentative="1">
+      <w:start w:val="1"/>
+      <w:numFmt w:val="lowerRoman"/>
+      <w:lvlText w:val="%9."/>
+      <w:lvlJc w:val="right"/>
+      <w:pPr>
+        <w:ind w:left="6622" w:hanging="180"/>
+      </w:pPr>
+    </w:lvl>
+  </w:abstractNum>
+  <w:abstractNum w:abstractNumId="34" w15:restartNumberingAfterBreak="0">
     <w:nsid w:val="1BB35A56"/>
     <w:multiLevelType w:val="hybridMultilevel"/>
     <w:tmpl w:val="C99CF58C"/>
@@ -23354,7 +25386,93 @@
       </w:pPr>
     </w:lvl>
   </w:abstractNum>
-  <w:abstractNum w:abstractNumId="33" w15:restartNumberingAfterBreak="0">
+  <w:abstractNum w:abstractNumId="35" w15:restartNumberingAfterBreak="0">
+    <w:nsid w:val="1C6C1D5E"/>
+    <w:multiLevelType w:val="hybridMultilevel"/>
+    <w:tmpl w:val="A8289BC8"/>
+    <w:lvl w:ilvl="0" w:tplc="04090015">
+      <w:start w:val="1"/>
+      <w:numFmt w:val="upperLetter"/>
+      <w:lvlText w:val="%1."/>
+      <w:lvlJc w:val="left"/>
+      <w:pPr>
+        <w:ind w:left="862" w:hanging="360"/>
+      </w:pPr>
+    </w:lvl>
+    <w:lvl w:ilvl="1" w:tplc="04090019" w:tentative="1">
+      <w:start w:val="1"/>
+      <w:numFmt w:val="lowerLetter"/>
+      <w:lvlText w:val="%2."/>
+      <w:lvlJc w:val="left"/>
+      <w:pPr>
+        <w:ind w:left="1582" w:hanging="360"/>
+      </w:pPr>
+    </w:lvl>
+    <w:lvl w:ilvl="2" w:tplc="0409001B" w:tentative="1">
+      <w:start w:val="1"/>
+      <w:numFmt w:val="lowerRoman"/>
+      <w:lvlText w:val="%3."/>
+      <w:lvlJc w:val="right"/>
+      <w:pPr>
+        <w:ind w:left="2302" w:hanging="180"/>
+      </w:pPr>
+    </w:lvl>
+    <w:lvl w:ilvl="3" w:tplc="0409000F" w:tentative="1">
+      <w:start w:val="1"/>
+      <w:numFmt w:val="decimal"/>
+      <w:lvlText w:val="%4."/>
+      <w:lvlJc w:val="left"/>
+      <w:pPr>
+        <w:ind w:left="3022" w:hanging="360"/>
+      </w:pPr>
+    </w:lvl>
+    <w:lvl w:ilvl="4" w:tplc="04090019" w:tentative="1">
+      <w:start w:val="1"/>
+      <w:numFmt w:val="lowerLetter"/>
+      <w:lvlText w:val="%5."/>
+      <w:lvlJc w:val="left"/>
+      <w:pPr>
+        <w:ind w:left="3742" w:hanging="360"/>
+      </w:pPr>
+    </w:lvl>
+    <w:lvl w:ilvl="5" w:tplc="0409001B" w:tentative="1">
+      <w:start w:val="1"/>
+      <w:numFmt w:val="lowerRoman"/>
+      <w:lvlText w:val="%6."/>
+      <w:lvlJc w:val="right"/>
+      <w:pPr>
+        <w:ind w:left="4462" w:hanging="180"/>
+      </w:pPr>
+    </w:lvl>
+    <w:lvl w:ilvl="6" w:tplc="0409000F" w:tentative="1">
+      <w:start w:val="1"/>
+      <w:numFmt w:val="decimal"/>
+      <w:lvlText w:val="%7."/>
+      <w:lvlJc w:val="left"/>
+      <w:pPr>
+        <w:ind w:left="5182" w:hanging="360"/>
+      </w:pPr>
+    </w:lvl>
+    <w:lvl w:ilvl="7" w:tplc="04090019" w:tentative="1">
+      <w:start w:val="1"/>
+      <w:numFmt w:val="lowerLetter"/>
+      <w:lvlText w:val="%8."/>
+      <w:lvlJc w:val="left"/>
+      <w:pPr>
+        <w:ind w:left="5902" w:hanging="360"/>
+      </w:pPr>
+    </w:lvl>
+    <w:lvl w:ilvl="8" w:tplc="0409001B" w:tentative="1">
+      <w:start w:val="1"/>
+      <w:numFmt w:val="lowerRoman"/>
+      <w:lvlText w:val="%9."/>
+      <w:lvlJc w:val="right"/>
+      <w:pPr>
+        <w:ind w:left="6622" w:hanging="180"/>
+      </w:pPr>
+    </w:lvl>
+  </w:abstractNum>
+  <w:abstractNum w:abstractNumId="36" w15:restartNumberingAfterBreak="0">
     <w:nsid w:val="1CFF1AC9"/>
     <w:multiLevelType w:val="hybridMultilevel"/>
     <w:tmpl w:val="9654B5FE"/>
@@ -23440,7 +25558,7 @@
       </w:pPr>
     </w:lvl>
   </w:abstractNum>
-  <w:abstractNum w:abstractNumId="34" w15:restartNumberingAfterBreak="0">
+  <w:abstractNum w:abstractNumId="37" w15:restartNumberingAfterBreak="0">
     <w:nsid w:val="1D1A35E4"/>
     <w:multiLevelType w:val="hybridMultilevel"/>
     <w:tmpl w:val="4588C8D4"/>
@@ -23526,7 +25644,7 @@
       </w:pPr>
     </w:lvl>
   </w:abstractNum>
-  <w:abstractNum w:abstractNumId="35" w15:restartNumberingAfterBreak="0">
+  <w:abstractNum w:abstractNumId="38" w15:restartNumberingAfterBreak="0">
     <w:nsid w:val="1D1E2E0C"/>
     <w:multiLevelType w:val="hybridMultilevel"/>
     <w:tmpl w:val="6EC282FC"/>
@@ -23612,7 +25730,7 @@
       </w:pPr>
     </w:lvl>
   </w:abstractNum>
-  <w:abstractNum w:abstractNumId="36" w15:restartNumberingAfterBreak="0">
+  <w:abstractNum w:abstractNumId="39" w15:restartNumberingAfterBreak="0">
     <w:nsid w:val="1E642236"/>
     <w:multiLevelType w:val="hybridMultilevel"/>
     <w:tmpl w:val="5146390E"/>
@@ -23698,7 +25816,7 @@
       </w:pPr>
     </w:lvl>
   </w:abstractNum>
-  <w:abstractNum w:abstractNumId="37" w15:restartNumberingAfterBreak="0">
+  <w:abstractNum w:abstractNumId="40" w15:restartNumberingAfterBreak="0">
     <w:nsid w:val="1E7369B4"/>
     <w:multiLevelType w:val="hybridMultilevel"/>
     <w:tmpl w:val="CB0E95FA"/>
@@ -23784,7 +25902,7 @@
       </w:pPr>
     </w:lvl>
   </w:abstractNum>
-  <w:abstractNum w:abstractNumId="38" w15:restartNumberingAfterBreak="0">
+  <w:abstractNum w:abstractNumId="41" w15:restartNumberingAfterBreak="0">
     <w:nsid w:val="20173C5B"/>
     <w:multiLevelType w:val="hybridMultilevel"/>
     <w:tmpl w:val="4E662EE8"/>
@@ -23870,7 +25988,93 @@
       </w:pPr>
     </w:lvl>
   </w:abstractNum>
-  <w:abstractNum w:abstractNumId="39" w15:restartNumberingAfterBreak="0">
+  <w:abstractNum w:abstractNumId="42" w15:restartNumberingAfterBreak="0">
+    <w:nsid w:val="206453D9"/>
+    <w:multiLevelType w:val="hybridMultilevel"/>
+    <w:tmpl w:val="F45E6364"/>
+    <w:lvl w:ilvl="0" w:tplc="04090015">
+      <w:start w:val="1"/>
+      <w:numFmt w:val="upperLetter"/>
+      <w:lvlText w:val="%1."/>
+      <w:lvlJc w:val="left"/>
+      <w:pPr>
+        <w:ind w:left="862" w:hanging="360"/>
+      </w:pPr>
+    </w:lvl>
+    <w:lvl w:ilvl="1" w:tplc="04090019" w:tentative="1">
+      <w:start w:val="1"/>
+      <w:numFmt w:val="lowerLetter"/>
+      <w:lvlText w:val="%2."/>
+      <w:lvlJc w:val="left"/>
+      <w:pPr>
+        <w:ind w:left="1582" w:hanging="360"/>
+      </w:pPr>
+    </w:lvl>
+    <w:lvl w:ilvl="2" w:tplc="0409001B" w:tentative="1">
+      <w:start w:val="1"/>
+      <w:numFmt w:val="lowerRoman"/>
+      <w:lvlText w:val="%3."/>
+      <w:lvlJc w:val="right"/>
+      <w:pPr>
+        <w:ind w:left="2302" w:hanging="180"/>
+      </w:pPr>
+    </w:lvl>
+    <w:lvl w:ilvl="3" w:tplc="0409000F" w:tentative="1">
+      <w:start w:val="1"/>
+      <w:numFmt w:val="decimal"/>
+      <w:lvlText w:val="%4."/>
+      <w:lvlJc w:val="left"/>
+      <w:pPr>
+        <w:ind w:left="3022" w:hanging="360"/>
+      </w:pPr>
+    </w:lvl>
+    <w:lvl w:ilvl="4" w:tplc="04090019" w:tentative="1">
+      <w:start w:val="1"/>
+      <w:numFmt w:val="lowerLetter"/>
+      <w:lvlText w:val="%5."/>
+      <w:lvlJc w:val="left"/>
+      <w:pPr>
+        <w:ind w:left="3742" w:hanging="360"/>
+      </w:pPr>
+    </w:lvl>
+    <w:lvl w:ilvl="5" w:tplc="0409001B" w:tentative="1">
+      <w:start w:val="1"/>
+      <w:numFmt w:val="lowerRoman"/>
+      <w:lvlText w:val="%6."/>
+      <w:lvlJc w:val="right"/>
+      <w:pPr>
+        <w:ind w:left="4462" w:hanging="180"/>
+      </w:pPr>
+    </w:lvl>
+    <w:lvl w:ilvl="6" w:tplc="0409000F" w:tentative="1">
+      <w:start w:val="1"/>
+      <w:numFmt w:val="decimal"/>
+      <w:lvlText w:val="%7."/>
+      <w:lvlJc w:val="left"/>
+      <w:pPr>
+        <w:ind w:left="5182" w:hanging="360"/>
+      </w:pPr>
+    </w:lvl>
+    <w:lvl w:ilvl="7" w:tplc="04090019" w:tentative="1">
+      <w:start w:val="1"/>
+      <w:numFmt w:val="lowerLetter"/>
+      <w:lvlText w:val="%8."/>
+      <w:lvlJc w:val="left"/>
+      <w:pPr>
+        <w:ind w:left="5902" w:hanging="360"/>
+      </w:pPr>
+    </w:lvl>
+    <w:lvl w:ilvl="8" w:tplc="0409001B" w:tentative="1">
+      <w:start w:val="1"/>
+      <w:numFmt w:val="lowerRoman"/>
+      <w:lvlText w:val="%9."/>
+      <w:lvlJc w:val="right"/>
+      <w:pPr>
+        <w:ind w:left="6622" w:hanging="180"/>
+      </w:pPr>
+    </w:lvl>
+  </w:abstractNum>
+  <w:abstractNum w:abstractNumId="43" w15:restartNumberingAfterBreak="0">
     <w:nsid w:val="2174280C"/>
     <w:multiLevelType w:val="hybridMultilevel"/>
     <w:tmpl w:val="1494F9E8"/>
@@ -23956,7 +26160,7 @@
       </w:pPr>
     </w:lvl>
   </w:abstractNum>
-  <w:abstractNum w:abstractNumId="40" w15:restartNumberingAfterBreak="0">
+  <w:abstractNum w:abstractNumId="44" w15:restartNumberingAfterBreak="0">
     <w:nsid w:val="21F91049"/>
     <w:multiLevelType w:val="hybridMultilevel"/>
     <w:tmpl w:val="054C77B4"/>
@@ -24042,7 +26246,7 @@
       </w:pPr>
     </w:lvl>
   </w:abstractNum>
-  <w:abstractNum w:abstractNumId="41" w15:restartNumberingAfterBreak="0">
+  <w:abstractNum w:abstractNumId="45" w15:restartNumberingAfterBreak="0">
     <w:nsid w:val="220A0CD4"/>
     <w:multiLevelType w:val="hybridMultilevel"/>
     <w:tmpl w:val="825CAD08"/>
@@ -24128,7 +26332,7 @@
       </w:pPr>
     </w:lvl>
   </w:abstractNum>
-  <w:abstractNum w:abstractNumId="42" w15:restartNumberingAfterBreak="0">
+  <w:abstractNum w:abstractNumId="46" w15:restartNumberingAfterBreak="0">
     <w:nsid w:val="2301039B"/>
     <w:multiLevelType w:val="hybridMultilevel"/>
     <w:tmpl w:val="1B68AEE8"/>
@@ -24214,7 +26418,7 @@
       </w:pPr>
     </w:lvl>
   </w:abstractNum>
-  <w:abstractNum w:abstractNumId="43" w15:restartNumberingAfterBreak="0">
+  <w:abstractNum w:abstractNumId="47" w15:restartNumberingAfterBreak="0">
     <w:nsid w:val="23D13B97"/>
     <w:multiLevelType w:val="hybridMultilevel"/>
     <w:tmpl w:val="A78AD2F2"/>
@@ -24300,7 +26504,7 @@
       </w:pPr>
     </w:lvl>
   </w:abstractNum>
-  <w:abstractNum w:abstractNumId="44" w15:restartNumberingAfterBreak="0">
+  <w:abstractNum w:abstractNumId="48" w15:restartNumberingAfterBreak="0">
     <w:nsid w:val="246F72B2"/>
     <w:multiLevelType w:val="hybridMultilevel"/>
     <w:tmpl w:val="C7A460E4"/>
@@ -24386,7 +26590,7 @@
       </w:pPr>
     </w:lvl>
   </w:abstractNum>
-  <w:abstractNum w:abstractNumId="45" w15:restartNumberingAfterBreak="0">
+  <w:abstractNum w:abstractNumId="49" w15:restartNumberingAfterBreak="0">
     <w:nsid w:val="24DA7ACC"/>
     <w:multiLevelType w:val="hybridMultilevel"/>
     <w:tmpl w:val="90545E8A"/>
@@ -24472,7 +26676,7 @@
       </w:pPr>
     </w:lvl>
   </w:abstractNum>
-  <w:abstractNum w:abstractNumId="46" w15:restartNumberingAfterBreak="0">
+  <w:abstractNum w:abstractNumId="50" w15:restartNumberingAfterBreak="0">
     <w:nsid w:val="27B51289"/>
     <w:multiLevelType w:val="hybridMultilevel"/>
     <w:tmpl w:val="76BEBA10"/>
@@ -24558,7 +26762,7 @@
       </w:pPr>
     </w:lvl>
   </w:abstractNum>
-  <w:abstractNum w:abstractNumId="47" w15:restartNumberingAfterBreak="0">
+  <w:abstractNum w:abstractNumId="51" w15:restartNumberingAfterBreak="0">
     <w:nsid w:val="27F51D98"/>
     <w:multiLevelType w:val="hybridMultilevel"/>
     <w:tmpl w:val="1B7E2B96"/>
@@ -24644,7 +26848,7 @@
       </w:pPr>
     </w:lvl>
   </w:abstractNum>
-  <w:abstractNum w:abstractNumId="48" w15:restartNumberingAfterBreak="0">
+  <w:abstractNum w:abstractNumId="52" w15:restartNumberingAfterBreak="0">
     <w:nsid w:val="294B6762"/>
     <w:multiLevelType w:val="hybridMultilevel"/>
     <w:tmpl w:val="D69A9418"/>
@@ -24730,10 +26934,10 @@
       </w:pPr>
     </w:lvl>
   </w:abstractNum>
-  <w:abstractNum w:abstractNumId="49" w15:restartNumberingAfterBreak="0">
+  <w:abstractNum w:abstractNumId="53" w15:restartNumberingAfterBreak="0">
     <w:nsid w:val="2BEA7173"/>
     <w:multiLevelType w:val="hybridMultilevel"/>
-    <w:tmpl w:val="7D2475CE"/>
+    <w:tmpl w:val="02FE3290"/>
     <w:lvl w:ilvl="0" w:tplc="0409000F">
       <w:start w:val="1"/>
       <w:numFmt w:val="decimal"/>
@@ -24816,7 +27020,7 @@
       </w:pPr>
     </w:lvl>
   </w:abstractNum>
-  <w:abstractNum w:abstractNumId="50" w15:restartNumberingAfterBreak="0">
+  <w:abstractNum w:abstractNumId="54" w15:restartNumberingAfterBreak="0">
     <w:nsid w:val="2C9808CD"/>
     <w:multiLevelType w:val="hybridMultilevel"/>
     <w:tmpl w:val="C3FAE372"/>
@@ -24902,7 +27106,7 @@
       </w:pPr>
     </w:lvl>
   </w:abstractNum>
-  <w:abstractNum w:abstractNumId="51" w15:restartNumberingAfterBreak="0">
+  <w:abstractNum w:abstractNumId="55" w15:restartNumberingAfterBreak="0">
     <w:nsid w:val="2CB55E36"/>
     <w:multiLevelType w:val="hybridMultilevel"/>
     <w:tmpl w:val="07603436"/>
@@ -24988,7 +27192,7 @@
       </w:pPr>
     </w:lvl>
   </w:abstractNum>
-  <w:abstractNum w:abstractNumId="52" w15:restartNumberingAfterBreak="0">
+  <w:abstractNum w:abstractNumId="56" w15:restartNumberingAfterBreak="0">
     <w:nsid w:val="2DD1600E"/>
     <w:multiLevelType w:val="hybridMultilevel"/>
     <w:tmpl w:val="92704A5E"/>
@@ -25074,7 +27278,7 @@
       </w:pPr>
     </w:lvl>
   </w:abstractNum>
-  <w:abstractNum w:abstractNumId="53" w15:restartNumberingAfterBreak="0">
+  <w:abstractNum w:abstractNumId="57" w15:restartNumberingAfterBreak="0">
     <w:nsid w:val="2DDD3F45"/>
     <w:multiLevelType w:val="hybridMultilevel"/>
     <w:tmpl w:val="D1A2D1B2"/>
@@ -25160,7 +27364,7 @@
       </w:pPr>
     </w:lvl>
   </w:abstractNum>
-  <w:abstractNum w:abstractNumId="54" w15:restartNumberingAfterBreak="0">
+  <w:abstractNum w:abstractNumId="58" w15:restartNumberingAfterBreak="0">
     <w:nsid w:val="2EA10219"/>
     <w:multiLevelType w:val="hybridMultilevel"/>
     <w:tmpl w:val="2D1E4378"/>
@@ -25246,7 +27450,7 @@
       </w:pPr>
     </w:lvl>
   </w:abstractNum>
-  <w:abstractNum w:abstractNumId="55" w15:restartNumberingAfterBreak="0">
+  <w:abstractNum w:abstractNumId="59" w15:restartNumberingAfterBreak="0">
     <w:nsid w:val="2F297035"/>
     <w:multiLevelType w:val="hybridMultilevel"/>
     <w:tmpl w:val="051C4480"/>
@@ -25332,7 +27536,179 @@
       </w:pPr>
     </w:lvl>
   </w:abstractNum>
-  <w:abstractNum w:abstractNumId="56" w15:restartNumberingAfterBreak="0">
+  <w:abstractNum w:abstractNumId="60" w15:restartNumberingAfterBreak="0">
+    <w:nsid w:val="3061297F"/>
+    <w:multiLevelType w:val="hybridMultilevel"/>
+    <w:tmpl w:val="73306EB4"/>
+    <w:lvl w:ilvl="0" w:tplc="04090015">
+      <w:start w:val="1"/>
+      <w:numFmt w:val="upperLetter"/>
+      <w:lvlText w:val="%1."/>
+      <w:lvlJc w:val="left"/>
+      <w:pPr>
+        <w:ind w:left="862" w:hanging="360"/>
+      </w:pPr>
+    </w:lvl>
+    <w:lvl w:ilvl="1" w:tplc="04090019" w:tentative="1">
+      <w:start w:val="1"/>
+      <w:numFmt w:val="lowerLetter"/>
+      <w:lvlText w:val="%2."/>
+      <w:lvlJc w:val="left"/>
+      <w:pPr>
+        <w:ind w:left="1582" w:hanging="360"/>
+      </w:pPr>
+    </w:lvl>
+    <w:lvl w:ilvl="2" w:tplc="0409001B" w:tentative="1">
+      <w:start w:val="1"/>
+      <w:numFmt w:val="lowerRoman"/>
+      <w:lvlText w:val="%3."/>
+      <w:lvlJc w:val="right"/>
+      <w:pPr>
+        <w:ind w:left="2302" w:hanging="180"/>
+      </w:pPr>
+    </w:lvl>
+    <w:lvl w:ilvl="3" w:tplc="0409000F" w:tentative="1">
+      <w:start w:val="1"/>
+      <w:numFmt w:val="decimal"/>
+      <w:lvlText w:val="%4."/>
+      <w:lvlJc w:val="left"/>
+      <w:pPr>
+        <w:ind w:left="3022" w:hanging="360"/>
+      </w:pPr>
+    </w:lvl>
+    <w:lvl w:ilvl="4" w:tplc="04090019" w:tentative="1">
+      <w:start w:val="1"/>
+      <w:numFmt w:val="lowerLetter"/>
+      <w:lvlText w:val="%5."/>
+      <w:lvlJc w:val="left"/>
+      <w:pPr>
+        <w:ind w:left="3742" w:hanging="360"/>
+      </w:pPr>
+    </w:lvl>
+    <w:lvl w:ilvl="5" w:tplc="0409001B" w:tentative="1">
+      <w:start w:val="1"/>
+      <w:numFmt w:val="lowerRoman"/>
+      <w:lvlText w:val="%6."/>
+      <w:lvlJc w:val="right"/>
+      <w:pPr>
+        <w:ind w:left="4462" w:hanging="180"/>
+      </w:pPr>
+    </w:lvl>
+    <w:lvl w:ilvl="6" w:tplc="0409000F" w:tentative="1">
+      <w:start w:val="1"/>
+      <w:numFmt w:val="decimal"/>
+      <w:lvlText w:val="%7."/>
+      <w:lvlJc w:val="left"/>
+      <w:pPr>
+        <w:ind w:left="5182" w:hanging="360"/>
+      </w:pPr>
+    </w:lvl>
+    <w:lvl w:ilvl="7" w:tplc="04090019" w:tentative="1">
+      <w:start w:val="1"/>
+      <w:numFmt w:val="lowerLetter"/>
+      <w:lvlText w:val="%8."/>
+      <w:lvlJc w:val="left"/>
+      <w:pPr>
+        <w:ind w:left="5902" w:hanging="360"/>
+      </w:pPr>
+    </w:lvl>
+    <w:lvl w:ilvl="8" w:tplc="0409001B" w:tentative="1">
+      <w:start w:val="1"/>
+      <w:numFmt w:val="lowerRoman"/>
+      <w:lvlText w:val="%9."/>
+      <w:lvlJc w:val="right"/>
+      <w:pPr>
+        <w:ind w:left="6622" w:hanging="180"/>
+      </w:pPr>
+    </w:lvl>
+  </w:abstractNum>
+  <w:abstractNum w:abstractNumId="61" w15:restartNumberingAfterBreak="0">
+    <w:nsid w:val="30B728DC"/>
+    <w:multiLevelType w:val="hybridMultilevel"/>
+    <w:tmpl w:val="69B6F406"/>
+    <w:lvl w:ilvl="0" w:tplc="04090015">
+      <w:start w:val="1"/>
+      <w:numFmt w:val="upperLetter"/>
+      <w:lvlText w:val="%1."/>
+      <w:lvlJc w:val="left"/>
+      <w:pPr>
+        <w:ind w:left="862" w:hanging="360"/>
+      </w:pPr>
+    </w:lvl>
+    <w:lvl w:ilvl="1" w:tplc="04090019" w:tentative="1">
+      <w:start w:val="1"/>
+      <w:numFmt w:val="lowerLetter"/>
+      <w:lvlText w:val="%2."/>
+      <w:lvlJc w:val="left"/>
+      <w:pPr>
+        <w:ind w:left="1582" w:hanging="360"/>
+      </w:pPr>
+    </w:lvl>
+    <w:lvl w:ilvl="2" w:tplc="0409001B" w:tentative="1">
+      <w:start w:val="1"/>
+      <w:numFmt w:val="lowerRoman"/>
+      <w:lvlText w:val="%3."/>
+      <w:lvlJc w:val="right"/>
+      <w:pPr>
+        <w:ind w:left="2302" w:hanging="180"/>
+      </w:pPr>
+    </w:lvl>
+    <w:lvl w:ilvl="3" w:tplc="0409000F" w:tentative="1">
+      <w:start w:val="1"/>
+      <w:numFmt w:val="decimal"/>
+      <w:lvlText w:val="%4."/>
+      <w:lvlJc w:val="left"/>
+      <w:pPr>
+        <w:ind w:left="3022" w:hanging="360"/>
+      </w:pPr>
+    </w:lvl>
+    <w:lvl w:ilvl="4" w:tplc="04090019" w:tentative="1">
+      <w:start w:val="1"/>
+      <w:numFmt w:val="lowerLetter"/>
+      <w:lvlText w:val="%5."/>
+      <w:lvlJc w:val="left"/>
+      <w:pPr>
+        <w:ind w:left="3742" w:hanging="360"/>
+      </w:pPr>
+    </w:lvl>
+    <w:lvl w:ilvl="5" w:tplc="0409001B" w:tentative="1">
+      <w:start w:val="1"/>
+      <w:numFmt w:val="lowerRoman"/>
+      <w:lvlText w:val="%6."/>
+      <w:lvlJc w:val="right"/>
+      <w:pPr>
+        <w:ind w:left="4462" w:hanging="180"/>
+      </w:pPr>
+    </w:lvl>
+    <w:lvl w:ilvl="6" w:tplc="0409000F" w:tentative="1">
+      <w:start w:val="1"/>
+      <w:numFmt w:val="decimal"/>
+      <w:lvlText w:val="%7."/>
+      <w:lvlJc w:val="left"/>
+      <w:pPr>
+        <w:ind w:left="5182" w:hanging="360"/>
+      </w:pPr>
+    </w:lvl>
+    <w:lvl w:ilvl="7" w:tplc="04090019" w:tentative="1">
+      <w:start w:val="1"/>
+      <w:numFmt w:val="lowerLetter"/>
+      <w:lvlText w:val="%8."/>
+      <w:lvlJc w:val="left"/>
+      <w:pPr>
+        <w:ind w:left="5902" w:hanging="360"/>
+      </w:pPr>
+    </w:lvl>
+    <w:lvl w:ilvl="8" w:tplc="0409001B" w:tentative="1">
+      <w:start w:val="1"/>
+      <w:numFmt w:val="lowerRoman"/>
+      <w:lvlText w:val="%9."/>
+      <w:lvlJc w:val="right"/>
+      <w:pPr>
+        <w:ind w:left="6622" w:hanging="180"/>
+      </w:pPr>
+    </w:lvl>
+  </w:abstractNum>
+  <w:abstractNum w:abstractNumId="62" w15:restartNumberingAfterBreak="0">
     <w:nsid w:val="30F27DED"/>
     <w:multiLevelType w:val="hybridMultilevel"/>
     <w:tmpl w:val="82F0BD12"/>
@@ -25418,7 +27794,7 @@
       </w:pPr>
     </w:lvl>
   </w:abstractNum>
-  <w:abstractNum w:abstractNumId="57" w15:restartNumberingAfterBreak="0">
+  <w:abstractNum w:abstractNumId="63" w15:restartNumberingAfterBreak="0">
     <w:nsid w:val="32582810"/>
     <w:multiLevelType w:val="hybridMultilevel"/>
     <w:tmpl w:val="68448210"/>
@@ -25504,7 +27880,7 @@
       </w:pPr>
     </w:lvl>
   </w:abstractNum>
-  <w:abstractNum w:abstractNumId="58" w15:restartNumberingAfterBreak="0">
+  <w:abstractNum w:abstractNumId="64" w15:restartNumberingAfterBreak="0">
     <w:nsid w:val="325D6A41"/>
     <w:multiLevelType w:val="hybridMultilevel"/>
     <w:tmpl w:val="2536057E"/>
@@ -25590,7 +27966,7 @@
       </w:pPr>
     </w:lvl>
   </w:abstractNum>
-  <w:abstractNum w:abstractNumId="59" w15:restartNumberingAfterBreak="0">
+  <w:abstractNum w:abstractNumId="65" w15:restartNumberingAfterBreak="0">
     <w:nsid w:val="32646910"/>
     <w:multiLevelType w:val="hybridMultilevel"/>
     <w:tmpl w:val="9B4AD29A"/>
@@ -25679,7 +28055,7 @@
       </w:pPr>
     </w:lvl>
   </w:abstractNum>
-  <w:abstractNum w:abstractNumId="60" w15:restartNumberingAfterBreak="0">
+  <w:abstractNum w:abstractNumId="66" w15:restartNumberingAfterBreak="0">
     <w:nsid w:val="32E06DF9"/>
     <w:multiLevelType w:val="hybridMultilevel"/>
     <w:tmpl w:val="4C0A85EC"/>
@@ -25765,7 +28141,7 @@
       </w:pPr>
     </w:lvl>
   </w:abstractNum>
-  <w:abstractNum w:abstractNumId="61" w15:restartNumberingAfterBreak="0">
+  <w:abstractNum w:abstractNumId="67" w15:restartNumberingAfterBreak="0">
     <w:nsid w:val="33FA2C46"/>
     <w:multiLevelType w:val="hybridMultilevel"/>
     <w:tmpl w:val="7C38E75A"/>
@@ -25851,7 +28227,7 @@
       </w:pPr>
     </w:lvl>
   </w:abstractNum>
-  <w:abstractNum w:abstractNumId="62" w15:restartNumberingAfterBreak="0">
+  <w:abstractNum w:abstractNumId="68" w15:restartNumberingAfterBreak="0">
     <w:nsid w:val="34816540"/>
     <w:multiLevelType w:val="hybridMultilevel"/>
     <w:tmpl w:val="1AC09E00"/>
@@ -25937,7 +28313,7 @@
       </w:pPr>
     </w:lvl>
   </w:abstractNum>
-  <w:abstractNum w:abstractNumId="63" w15:restartNumberingAfterBreak="0">
+  <w:abstractNum w:abstractNumId="69" w15:restartNumberingAfterBreak="0">
     <w:nsid w:val="36035995"/>
     <w:multiLevelType w:val="hybridMultilevel"/>
     <w:tmpl w:val="BE66F010"/>
@@ -26023,7 +28399,7 @@
       </w:pPr>
     </w:lvl>
   </w:abstractNum>
-  <w:abstractNum w:abstractNumId="64" w15:restartNumberingAfterBreak="0">
+  <w:abstractNum w:abstractNumId="70" w15:restartNumberingAfterBreak="0">
     <w:nsid w:val="3714368B"/>
     <w:multiLevelType w:val="hybridMultilevel"/>
     <w:tmpl w:val="5F3A919A"/>
@@ -26109,7 +28485,7 @@
       </w:pPr>
     </w:lvl>
   </w:abstractNum>
-  <w:abstractNum w:abstractNumId="65" w15:restartNumberingAfterBreak="0">
+  <w:abstractNum w:abstractNumId="71" w15:restartNumberingAfterBreak="0">
     <w:nsid w:val="3AC01FC2"/>
     <w:multiLevelType w:val="hybridMultilevel"/>
     <w:tmpl w:val="F7145216"/>
@@ -26195,7 +28571,93 @@
       </w:pPr>
     </w:lvl>
   </w:abstractNum>
-  <w:abstractNum w:abstractNumId="66" w15:restartNumberingAfterBreak="0">
+  <w:abstractNum w:abstractNumId="72" w15:restartNumberingAfterBreak="0">
+    <w:nsid w:val="3C7A4473"/>
+    <w:multiLevelType w:val="hybridMultilevel"/>
+    <w:tmpl w:val="4D482A6A"/>
+    <w:lvl w:ilvl="0" w:tplc="04090015">
+      <w:start w:val="1"/>
+      <w:numFmt w:val="upperLetter"/>
+      <w:lvlText w:val="%1."/>
+      <w:lvlJc w:val="left"/>
+      <w:pPr>
+        <w:ind w:left="862" w:hanging="360"/>
+      </w:pPr>
+    </w:lvl>
+    <w:lvl w:ilvl="1" w:tplc="04090019" w:tentative="1">
+      <w:start w:val="1"/>
+      <w:numFmt w:val="lowerLetter"/>
+      <w:lvlText w:val="%2."/>
+      <w:lvlJc w:val="left"/>
+      <w:pPr>
+        <w:ind w:left="1582" w:hanging="360"/>
+      </w:pPr>
+    </w:lvl>
+    <w:lvl w:ilvl="2" w:tplc="0409001B" w:tentative="1">
+      <w:start w:val="1"/>
+      <w:numFmt w:val="lowerRoman"/>
+      <w:lvlText w:val="%3."/>
+      <w:lvlJc w:val="right"/>
+      <w:pPr>
+        <w:ind w:left="2302" w:hanging="180"/>
+      </w:pPr>
+    </w:lvl>
+    <w:lvl w:ilvl="3" w:tplc="0409000F" w:tentative="1">
+      <w:start w:val="1"/>
+      <w:numFmt w:val="decimal"/>
+      <w:lvlText w:val="%4."/>
+      <w:lvlJc w:val="left"/>
+      <w:pPr>
+        <w:ind w:left="3022" w:hanging="360"/>
+      </w:pPr>
+    </w:lvl>
+    <w:lvl w:ilvl="4" w:tplc="04090019" w:tentative="1">
+      <w:start w:val="1"/>
+      <w:numFmt w:val="lowerLetter"/>
+      <w:lvlText w:val="%5."/>
+      <w:lvlJc w:val="left"/>
+      <w:pPr>
+        <w:ind w:left="3742" w:hanging="360"/>
+      </w:pPr>
+    </w:lvl>
+    <w:lvl w:ilvl="5" w:tplc="0409001B" w:tentative="1">
+      <w:start w:val="1"/>
+      <w:numFmt w:val="lowerRoman"/>
+      <w:lvlText w:val="%6."/>
+      <w:lvlJc w:val="right"/>
+      <w:pPr>
+        <w:ind w:left="4462" w:hanging="180"/>
+      </w:pPr>
+    </w:lvl>
+    <w:lvl w:ilvl="6" w:tplc="0409000F" w:tentative="1">
+      <w:start w:val="1"/>
+      <w:numFmt w:val="decimal"/>
+      <w:lvlText w:val="%7."/>
+      <w:lvlJc w:val="left"/>
+      <w:pPr>
+        <w:ind w:left="5182" w:hanging="360"/>
+      </w:pPr>
+    </w:lvl>
+    <w:lvl w:ilvl="7" w:tplc="04090019" w:tentative="1">
+      <w:start w:val="1"/>
+      <w:numFmt w:val="lowerLetter"/>
+      <w:lvlText w:val="%8."/>
+      <w:lvlJc w:val="left"/>
+      <w:pPr>
+        <w:ind w:left="5902" w:hanging="360"/>
+      </w:pPr>
+    </w:lvl>
+    <w:lvl w:ilvl="8" w:tplc="0409001B" w:tentative="1">
+      <w:start w:val="1"/>
+      <w:numFmt w:val="lowerRoman"/>
+      <w:lvlText w:val="%9."/>
+      <w:lvlJc w:val="right"/>
+      <w:pPr>
+        <w:ind w:left="6622" w:hanging="180"/>
+      </w:pPr>
+    </w:lvl>
+  </w:abstractNum>
+  <w:abstractNum w:abstractNumId="73" w15:restartNumberingAfterBreak="0">
     <w:nsid w:val="3CCE60E6"/>
     <w:multiLevelType w:val="hybridMultilevel"/>
     <w:tmpl w:val="2376DBA0"/>
@@ -26281,7 +28743,7 @@
       </w:pPr>
     </w:lvl>
   </w:abstractNum>
-  <w:abstractNum w:abstractNumId="67" w15:restartNumberingAfterBreak="0">
+  <w:abstractNum w:abstractNumId="74" w15:restartNumberingAfterBreak="0">
     <w:nsid w:val="3E08768C"/>
     <w:multiLevelType w:val="hybridMultilevel"/>
     <w:tmpl w:val="43C42DF8"/>
@@ -26367,7 +28829,7 @@
       </w:pPr>
     </w:lvl>
   </w:abstractNum>
-  <w:abstractNum w:abstractNumId="68" w15:restartNumberingAfterBreak="0">
+  <w:abstractNum w:abstractNumId="75" w15:restartNumberingAfterBreak="0">
     <w:nsid w:val="3E185EFB"/>
     <w:multiLevelType w:val="hybridMultilevel"/>
     <w:tmpl w:val="084CA448"/>
@@ -26453,7 +28915,7 @@
       </w:pPr>
     </w:lvl>
   </w:abstractNum>
-  <w:abstractNum w:abstractNumId="69" w15:restartNumberingAfterBreak="0">
+  <w:abstractNum w:abstractNumId="76" w15:restartNumberingAfterBreak="0">
     <w:nsid w:val="3E295E05"/>
     <w:multiLevelType w:val="hybridMultilevel"/>
     <w:tmpl w:val="7DAA406E"/>
@@ -26539,7 +29001,7 @@
       </w:pPr>
     </w:lvl>
   </w:abstractNum>
-  <w:abstractNum w:abstractNumId="70" w15:restartNumberingAfterBreak="0">
+  <w:abstractNum w:abstractNumId="77" w15:restartNumberingAfterBreak="0">
     <w:nsid w:val="3E823735"/>
     <w:multiLevelType w:val="hybridMultilevel"/>
     <w:tmpl w:val="6834091A"/>
@@ -26625,7 +29087,7 @@
       </w:pPr>
     </w:lvl>
   </w:abstractNum>
-  <w:abstractNum w:abstractNumId="71" w15:restartNumberingAfterBreak="0">
+  <w:abstractNum w:abstractNumId="78" w15:restartNumberingAfterBreak="0">
     <w:nsid w:val="3EC55A46"/>
     <w:multiLevelType w:val="hybridMultilevel"/>
     <w:tmpl w:val="D600644E"/>
@@ -26711,7 +29173,93 @@
       </w:pPr>
     </w:lvl>
   </w:abstractNum>
-  <w:abstractNum w:abstractNumId="72" w15:restartNumberingAfterBreak="0">
+  <w:abstractNum w:abstractNumId="79" w15:restartNumberingAfterBreak="0">
+    <w:nsid w:val="3F417021"/>
+    <w:multiLevelType w:val="hybridMultilevel"/>
+    <w:tmpl w:val="F0DA78B2"/>
+    <w:lvl w:ilvl="0" w:tplc="04090015">
+      <w:start w:val="1"/>
+      <w:numFmt w:val="upperLetter"/>
+      <w:lvlText w:val="%1."/>
+      <w:lvlJc w:val="left"/>
+      <w:pPr>
+        <w:ind w:left="862" w:hanging="360"/>
+      </w:pPr>
+    </w:lvl>
+    <w:lvl w:ilvl="1" w:tplc="04090019" w:tentative="1">
+      <w:start w:val="1"/>
+      <w:numFmt w:val="lowerLetter"/>
+      <w:lvlText w:val="%2."/>
+      <w:lvlJc w:val="left"/>
+      <w:pPr>
+        <w:ind w:left="1582" w:hanging="360"/>
+      </w:pPr>
+    </w:lvl>
+    <w:lvl w:ilvl="2" w:tplc="0409001B" w:tentative="1">
+      <w:start w:val="1"/>
+      <w:numFmt w:val="lowerRoman"/>
+      <w:lvlText w:val="%3."/>
+      <w:lvlJc w:val="right"/>
+      <w:pPr>
+        <w:ind w:left="2302" w:hanging="180"/>
+      </w:pPr>
+    </w:lvl>
+    <w:lvl w:ilvl="3" w:tplc="0409000F" w:tentative="1">
+      <w:start w:val="1"/>
+      <w:numFmt w:val="decimal"/>
+      <w:lvlText w:val="%4."/>
+      <w:lvlJc w:val="left"/>
+      <w:pPr>
+        <w:ind w:left="3022" w:hanging="360"/>
+      </w:pPr>
+    </w:lvl>
+    <w:lvl w:ilvl="4" w:tplc="04090019" w:tentative="1">
+      <w:start w:val="1"/>
+      <w:numFmt w:val="lowerLetter"/>
+      <w:lvlText w:val="%5."/>
+      <w:lvlJc w:val="left"/>
+      <w:pPr>
+        <w:ind w:left="3742" w:hanging="360"/>
+      </w:pPr>
+    </w:lvl>
+    <w:lvl w:ilvl="5" w:tplc="0409001B" w:tentative="1">
+      <w:start w:val="1"/>
+      <w:numFmt w:val="lowerRoman"/>
+      <w:lvlText w:val="%6."/>
+      <w:lvlJc w:val="right"/>
+      <w:pPr>
+        <w:ind w:left="4462" w:hanging="180"/>
+      </w:pPr>
+    </w:lvl>
+    <w:lvl w:ilvl="6" w:tplc="0409000F" w:tentative="1">
+      <w:start w:val="1"/>
+      <w:numFmt w:val="decimal"/>
+      <w:lvlText w:val="%7."/>
+      <w:lvlJc w:val="left"/>
+      <w:pPr>
+        <w:ind w:left="5182" w:hanging="360"/>
+      </w:pPr>
+    </w:lvl>
+    <w:lvl w:ilvl="7" w:tplc="04090019" w:tentative="1">
+      <w:start w:val="1"/>
+      <w:numFmt w:val="lowerLetter"/>
+      <w:lvlText w:val="%8."/>
+      <w:lvlJc w:val="left"/>
+      <w:pPr>
+        <w:ind w:left="5902" w:hanging="360"/>
+      </w:pPr>
+    </w:lvl>
+    <w:lvl w:ilvl="8" w:tplc="0409001B" w:tentative="1">
+      <w:start w:val="1"/>
+      <w:numFmt w:val="lowerRoman"/>
+      <w:lvlText w:val="%9."/>
+      <w:lvlJc w:val="right"/>
+      <w:pPr>
+        <w:ind w:left="6622" w:hanging="180"/>
+      </w:pPr>
+    </w:lvl>
+  </w:abstractNum>
+  <w:abstractNum w:abstractNumId="80" w15:restartNumberingAfterBreak="0">
     <w:nsid w:val="3FEE5E0F"/>
     <w:multiLevelType w:val="hybridMultilevel"/>
     <w:tmpl w:val="80EEC39C"/>
@@ -26797,7 +29345,7 @@
       </w:pPr>
     </w:lvl>
   </w:abstractNum>
-  <w:abstractNum w:abstractNumId="73" w15:restartNumberingAfterBreak="0">
+  <w:abstractNum w:abstractNumId="81" w15:restartNumberingAfterBreak="0">
     <w:nsid w:val="40001469"/>
     <w:multiLevelType w:val="hybridMultilevel"/>
     <w:tmpl w:val="74DCB714"/>
@@ -26883,7 +29431,7 @@
       </w:pPr>
     </w:lvl>
   </w:abstractNum>
-  <w:abstractNum w:abstractNumId="74" w15:restartNumberingAfterBreak="0">
+  <w:abstractNum w:abstractNumId="82" w15:restartNumberingAfterBreak="0">
     <w:nsid w:val="401C3095"/>
     <w:multiLevelType w:val="hybridMultilevel"/>
     <w:tmpl w:val="1898E522"/>
@@ -26969,7 +29517,7 @@
       </w:pPr>
     </w:lvl>
   </w:abstractNum>
-  <w:abstractNum w:abstractNumId="75" w15:restartNumberingAfterBreak="0">
+  <w:abstractNum w:abstractNumId="83" w15:restartNumberingAfterBreak="0">
     <w:nsid w:val="40540F6B"/>
     <w:multiLevelType w:val="hybridMultilevel"/>
     <w:tmpl w:val="578E7810"/>
@@ -27055,7 +29603,7 @@
       </w:pPr>
     </w:lvl>
   </w:abstractNum>
-  <w:abstractNum w:abstractNumId="76" w15:restartNumberingAfterBreak="0">
+  <w:abstractNum w:abstractNumId="84" w15:restartNumberingAfterBreak="0">
     <w:nsid w:val="4096759E"/>
     <w:multiLevelType w:val="hybridMultilevel"/>
     <w:tmpl w:val="F27E66BE"/>
@@ -27141,7 +29689,93 @@
       </w:pPr>
     </w:lvl>
   </w:abstractNum>
-  <w:abstractNum w:abstractNumId="77" w15:restartNumberingAfterBreak="0">
+  <w:abstractNum w:abstractNumId="85" w15:restartNumberingAfterBreak="0">
+    <w:nsid w:val="41E072A6"/>
+    <w:multiLevelType w:val="hybridMultilevel"/>
+    <w:tmpl w:val="49302352"/>
+    <w:lvl w:ilvl="0" w:tplc="04090015">
+      <w:start w:val="1"/>
+      <w:numFmt w:val="upperLetter"/>
+      <w:lvlText w:val="%1."/>
+      <w:lvlJc w:val="left"/>
+      <w:pPr>
+        <w:ind w:left="862" w:hanging="360"/>
+      </w:pPr>
+    </w:lvl>
+    <w:lvl w:ilvl="1" w:tplc="04090019" w:tentative="1">
+      <w:start w:val="1"/>
+      <w:numFmt w:val="lowerLetter"/>
+      <w:lvlText w:val="%2."/>
+      <w:lvlJc w:val="left"/>
+      <w:pPr>
+        <w:ind w:left="1582" w:hanging="360"/>
+      </w:pPr>
+    </w:lvl>
+    <w:lvl w:ilvl="2" w:tplc="0409001B" w:tentative="1">
+      <w:start w:val="1"/>
+      <w:numFmt w:val="lowerRoman"/>
+      <w:lvlText w:val="%3."/>
+      <w:lvlJc w:val="right"/>
+      <w:pPr>
+        <w:ind w:left="2302" w:hanging="180"/>
+      </w:pPr>
+    </w:lvl>
+    <w:lvl w:ilvl="3" w:tplc="0409000F" w:tentative="1">
+      <w:start w:val="1"/>
+      <w:numFmt w:val="decimal"/>
+      <w:lvlText w:val="%4."/>
+      <w:lvlJc w:val="left"/>
+      <w:pPr>
+        <w:ind w:left="3022" w:hanging="360"/>
+      </w:pPr>
+    </w:lvl>
+    <w:lvl w:ilvl="4" w:tplc="04090019" w:tentative="1">
+      <w:start w:val="1"/>
+      <w:numFmt w:val="lowerLetter"/>
+      <w:lvlText w:val="%5."/>
+      <w:lvlJc w:val="left"/>
+      <w:pPr>
+        <w:ind w:left="3742" w:hanging="360"/>
+      </w:pPr>
+    </w:lvl>
+    <w:lvl w:ilvl="5" w:tplc="0409001B" w:tentative="1">
+      <w:start w:val="1"/>
+      <w:numFmt w:val="lowerRoman"/>
+      <w:lvlText w:val="%6."/>
+      <w:lvlJc w:val="right"/>
+      <w:pPr>
+        <w:ind w:left="4462" w:hanging="180"/>
+      </w:pPr>
+    </w:lvl>
+    <w:lvl w:ilvl="6" w:tplc="0409000F" w:tentative="1">
+      <w:start w:val="1"/>
+      <w:numFmt w:val="decimal"/>
+      <w:lvlText w:val="%7."/>
+      <w:lvlJc w:val="left"/>
+      <w:pPr>
+        <w:ind w:left="5182" w:hanging="360"/>
+      </w:pPr>
+    </w:lvl>
+    <w:lvl w:ilvl="7" w:tplc="04090019" w:tentative="1">
+      <w:start w:val="1"/>
+      <w:numFmt w:val="lowerLetter"/>
+      <w:lvlText w:val="%8."/>
+      <w:lvlJc w:val="left"/>
+      <w:pPr>
+        <w:ind w:left="5902" w:hanging="360"/>
+      </w:pPr>
+    </w:lvl>
+    <w:lvl w:ilvl="8" w:tplc="0409001B" w:tentative="1">
+      <w:start w:val="1"/>
+      <w:numFmt w:val="lowerRoman"/>
+      <w:lvlText w:val="%9."/>
+      <w:lvlJc w:val="right"/>
+      <w:pPr>
+        <w:ind w:left="6622" w:hanging="180"/>
+      </w:pPr>
+    </w:lvl>
+  </w:abstractNum>
+  <w:abstractNum w:abstractNumId="86" w15:restartNumberingAfterBreak="0">
     <w:nsid w:val="428477EE"/>
     <w:multiLevelType w:val="hybridMultilevel"/>
     <w:tmpl w:val="8632B538"/>
@@ -27227,7 +29861,7 @@
       </w:pPr>
     </w:lvl>
   </w:abstractNum>
-  <w:abstractNum w:abstractNumId="78" w15:restartNumberingAfterBreak="0">
+  <w:abstractNum w:abstractNumId="87" w15:restartNumberingAfterBreak="0">
     <w:nsid w:val="42FA4609"/>
     <w:multiLevelType w:val="hybridMultilevel"/>
     <w:tmpl w:val="063EED48"/>
@@ -27313,7 +29947,7 @@
       </w:pPr>
     </w:lvl>
   </w:abstractNum>
-  <w:abstractNum w:abstractNumId="79" w15:restartNumberingAfterBreak="0">
+  <w:abstractNum w:abstractNumId="88" w15:restartNumberingAfterBreak="0">
     <w:nsid w:val="431E081A"/>
     <w:multiLevelType w:val="hybridMultilevel"/>
     <w:tmpl w:val="1054AD04"/>
@@ -27399,7 +30033,7 @@
       </w:pPr>
     </w:lvl>
   </w:abstractNum>
-  <w:abstractNum w:abstractNumId="80" w15:restartNumberingAfterBreak="0">
+  <w:abstractNum w:abstractNumId="89" w15:restartNumberingAfterBreak="0">
     <w:nsid w:val="43E27983"/>
     <w:multiLevelType w:val="hybridMultilevel"/>
     <w:tmpl w:val="B9EE5010"/>
@@ -27485,7 +30119,7 @@
       </w:pPr>
     </w:lvl>
   </w:abstractNum>
-  <w:abstractNum w:abstractNumId="81" w15:restartNumberingAfterBreak="0">
+  <w:abstractNum w:abstractNumId="90" w15:restartNumberingAfterBreak="0">
     <w:nsid w:val="44FB0CE6"/>
     <w:multiLevelType w:val="hybridMultilevel"/>
     <w:tmpl w:val="052CB754"/>
@@ -27571,7 +30205,7 @@
       </w:pPr>
     </w:lvl>
   </w:abstractNum>
-  <w:abstractNum w:abstractNumId="82" w15:restartNumberingAfterBreak="0">
+  <w:abstractNum w:abstractNumId="91" w15:restartNumberingAfterBreak="0">
     <w:nsid w:val="454D6CAC"/>
     <w:multiLevelType w:val="hybridMultilevel"/>
     <w:tmpl w:val="98A80166"/>
@@ -27657,7 +30291,7 @@
       </w:pPr>
     </w:lvl>
   </w:abstractNum>
-  <w:abstractNum w:abstractNumId="83" w15:restartNumberingAfterBreak="0">
+  <w:abstractNum w:abstractNumId="92" w15:restartNumberingAfterBreak="0">
     <w:nsid w:val="45A63833"/>
     <w:multiLevelType w:val="hybridMultilevel"/>
     <w:tmpl w:val="50E499C8"/>
@@ -27743,7 +30377,7 @@
       </w:pPr>
     </w:lvl>
   </w:abstractNum>
-  <w:abstractNum w:abstractNumId="84" w15:restartNumberingAfterBreak="0">
+  <w:abstractNum w:abstractNumId="93" w15:restartNumberingAfterBreak="0">
     <w:nsid w:val="470A003D"/>
     <w:multiLevelType w:val="hybridMultilevel"/>
     <w:tmpl w:val="B8C4D592"/>
@@ -27829,7 +30463,7 @@
       </w:pPr>
     </w:lvl>
   </w:abstractNum>
-  <w:abstractNum w:abstractNumId="85" w15:restartNumberingAfterBreak="0">
+  <w:abstractNum w:abstractNumId="94" w15:restartNumberingAfterBreak="0">
     <w:nsid w:val="48B16993"/>
     <w:multiLevelType w:val="hybridMultilevel"/>
     <w:tmpl w:val="F5C2AE5C"/>
@@ -27915,7 +30549,7 @@
       </w:pPr>
     </w:lvl>
   </w:abstractNum>
-  <w:abstractNum w:abstractNumId="86" w15:restartNumberingAfterBreak="0">
+  <w:abstractNum w:abstractNumId="95" w15:restartNumberingAfterBreak="0">
     <w:nsid w:val="491B4815"/>
     <w:multiLevelType w:val="hybridMultilevel"/>
     <w:tmpl w:val="19786742"/>
@@ -28001,7 +30635,7 @@
       </w:pPr>
     </w:lvl>
   </w:abstractNum>
-  <w:abstractNum w:abstractNumId="87" w15:restartNumberingAfterBreak="0">
+  <w:abstractNum w:abstractNumId="96" w15:restartNumberingAfterBreak="0">
     <w:nsid w:val="493D6BF2"/>
     <w:multiLevelType w:val="hybridMultilevel"/>
     <w:tmpl w:val="06D205BE"/>
@@ -28087,7 +30721,7 @@
       </w:pPr>
     </w:lvl>
   </w:abstractNum>
-  <w:abstractNum w:abstractNumId="88" w15:restartNumberingAfterBreak="0">
+  <w:abstractNum w:abstractNumId="97" w15:restartNumberingAfterBreak="0">
     <w:nsid w:val="4C7B5F16"/>
     <w:multiLevelType w:val="hybridMultilevel"/>
     <w:tmpl w:val="447CC3E4"/>
@@ -28173,7 +30807,7 @@
       </w:pPr>
     </w:lvl>
   </w:abstractNum>
-  <w:abstractNum w:abstractNumId="89" w15:restartNumberingAfterBreak="0">
+  <w:abstractNum w:abstractNumId="98" w15:restartNumberingAfterBreak="0">
     <w:nsid w:val="4D0F74B7"/>
     <w:multiLevelType w:val="hybridMultilevel"/>
     <w:tmpl w:val="C1849DD8"/>
@@ -28259,7 +30893,7 @@
       </w:pPr>
     </w:lvl>
   </w:abstractNum>
-  <w:abstractNum w:abstractNumId="90" w15:restartNumberingAfterBreak="0">
+  <w:abstractNum w:abstractNumId="99" w15:restartNumberingAfterBreak="0">
     <w:nsid w:val="4E6B2983"/>
     <w:multiLevelType w:val="hybridMultilevel"/>
     <w:tmpl w:val="A5E6D5C4"/>
@@ -28345,7 +30979,7 @@
       </w:pPr>
     </w:lvl>
   </w:abstractNum>
-  <w:abstractNum w:abstractNumId="91" w15:restartNumberingAfterBreak="0">
+  <w:abstractNum w:abstractNumId="100" w15:restartNumberingAfterBreak="0">
     <w:nsid w:val="4E7C3FE0"/>
     <w:multiLevelType w:val="hybridMultilevel"/>
     <w:tmpl w:val="8DE4F38A"/>
@@ -28431,7 +31065,7 @@
       </w:pPr>
     </w:lvl>
   </w:abstractNum>
-  <w:abstractNum w:abstractNumId="92" w15:restartNumberingAfterBreak="0">
+  <w:abstractNum w:abstractNumId="101" w15:restartNumberingAfterBreak="0">
     <w:nsid w:val="4F925B68"/>
     <w:multiLevelType w:val="hybridMultilevel"/>
     <w:tmpl w:val="E9CE0188"/>
@@ -28517,7 +31151,7 @@
       </w:pPr>
     </w:lvl>
   </w:abstractNum>
-  <w:abstractNum w:abstractNumId="93" w15:restartNumberingAfterBreak="0">
+  <w:abstractNum w:abstractNumId="102" w15:restartNumberingAfterBreak="0">
     <w:nsid w:val="4FAA0186"/>
     <w:multiLevelType w:val="hybridMultilevel"/>
     <w:tmpl w:val="3B50C080"/>
@@ -28603,7 +31237,7 @@
       </w:pPr>
     </w:lvl>
   </w:abstractNum>
-  <w:abstractNum w:abstractNumId="94" w15:restartNumberingAfterBreak="0">
+  <w:abstractNum w:abstractNumId="103" w15:restartNumberingAfterBreak="0">
     <w:nsid w:val="50272728"/>
     <w:multiLevelType w:val="hybridMultilevel"/>
     <w:tmpl w:val="CB308DC4"/>
@@ -28689,7 +31323,7 @@
       </w:pPr>
     </w:lvl>
   </w:abstractNum>
-  <w:abstractNum w:abstractNumId="95" w15:restartNumberingAfterBreak="0">
+  <w:abstractNum w:abstractNumId="104" w15:restartNumberingAfterBreak="0">
     <w:nsid w:val="50FF1C08"/>
     <w:multiLevelType w:val="hybridMultilevel"/>
     <w:tmpl w:val="3F46B92A"/>
@@ -28775,7 +31409,7 @@
       </w:pPr>
     </w:lvl>
   </w:abstractNum>
-  <w:abstractNum w:abstractNumId="96" w15:restartNumberingAfterBreak="0">
+  <w:abstractNum w:abstractNumId="105" w15:restartNumberingAfterBreak="0">
     <w:nsid w:val="516F65AE"/>
     <w:multiLevelType w:val="hybridMultilevel"/>
     <w:tmpl w:val="4704D2AA"/>
@@ -28861,7 +31495,7 @@
       </w:pPr>
     </w:lvl>
   </w:abstractNum>
-  <w:abstractNum w:abstractNumId="97" w15:restartNumberingAfterBreak="0">
+  <w:abstractNum w:abstractNumId="106" w15:restartNumberingAfterBreak="0">
     <w:nsid w:val="52986485"/>
     <w:multiLevelType w:val="hybridMultilevel"/>
     <w:tmpl w:val="03C056F4"/>
@@ -28947,7 +31581,7 @@
       </w:pPr>
     </w:lvl>
   </w:abstractNum>
-  <w:abstractNum w:abstractNumId="98" w15:restartNumberingAfterBreak="0">
+  <w:abstractNum w:abstractNumId="107" w15:restartNumberingAfterBreak="0">
     <w:nsid w:val="529903BD"/>
     <w:multiLevelType w:val="hybridMultilevel"/>
     <w:tmpl w:val="52607E90"/>
@@ -29033,7 +31667,7 @@
       </w:pPr>
     </w:lvl>
   </w:abstractNum>
-  <w:abstractNum w:abstractNumId="99" w15:restartNumberingAfterBreak="0">
+  <w:abstractNum w:abstractNumId="108" w15:restartNumberingAfterBreak="0">
     <w:nsid w:val="52F11C82"/>
     <w:multiLevelType w:val="hybridMultilevel"/>
     <w:tmpl w:val="97B47470"/>
@@ -29119,7 +31753,7 @@
       </w:pPr>
     </w:lvl>
   </w:abstractNum>
-  <w:abstractNum w:abstractNumId="100" w15:restartNumberingAfterBreak="0">
+  <w:abstractNum w:abstractNumId="109" w15:restartNumberingAfterBreak="0">
     <w:nsid w:val="532041B3"/>
     <w:multiLevelType w:val="hybridMultilevel"/>
     <w:tmpl w:val="797032FC"/>
@@ -29205,7 +31839,7 @@
       </w:pPr>
     </w:lvl>
   </w:abstractNum>
-  <w:abstractNum w:abstractNumId="101" w15:restartNumberingAfterBreak="0">
+  <w:abstractNum w:abstractNumId="110" w15:restartNumberingAfterBreak="0">
     <w:nsid w:val="535B23B1"/>
     <w:multiLevelType w:val="hybridMultilevel"/>
     <w:tmpl w:val="09263C6C"/>
@@ -29291,7 +31925,7 @@
       </w:pPr>
     </w:lvl>
   </w:abstractNum>
-  <w:abstractNum w:abstractNumId="102" w15:restartNumberingAfterBreak="0">
+  <w:abstractNum w:abstractNumId="111" w15:restartNumberingAfterBreak="0">
     <w:nsid w:val="53605E86"/>
     <w:multiLevelType w:val="hybridMultilevel"/>
     <w:tmpl w:val="F93AF0CC"/>
@@ -29377,7 +32011,7 @@
       </w:pPr>
     </w:lvl>
   </w:abstractNum>
-  <w:abstractNum w:abstractNumId="103" w15:restartNumberingAfterBreak="0">
+  <w:abstractNum w:abstractNumId="112" w15:restartNumberingAfterBreak="0">
     <w:nsid w:val="555B40D6"/>
     <w:multiLevelType w:val="hybridMultilevel"/>
     <w:tmpl w:val="2AC42752"/>
@@ -29463,7 +32097,7 @@
       </w:pPr>
     </w:lvl>
   </w:abstractNum>
-  <w:abstractNum w:abstractNumId="104" w15:restartNumberingAfterBreak="0">
+  <w:abstractNum w:abstractNumId="113" w15:restartNumberingAfterBreak="0">
     <w:nsid w:val="57103ABD"/>
     <w:multiLevelType w:val="hybridMultilevel"/>
     <w:tmpl w:val="2B720F60"/>
@@ -29549,7 +32183,7 @@
       </w:pPr>
     </w:lvl>
   </w:abstractNum>
-  <w:abstractNum w:abstractNumId="105" w15:restartNumberingAfterBreak="0">
+  <w:abstractNum w:abstractNumId="114" w15:restartNumberingAfterBreak="0">
     <w:nsid w:val="57800AB4"/>
     <w:multiLevelType w:val="hybridMultilevel"/>
     <w:tmpl w:val="7E4230AE"/>
@@ -29635,7 +32269,7 @@
       </w:pPr>
     </w:lvl>
   </w:abstractNum>
-  <w:abstractNum w:abstractNumId="106" w15:restartNumberingAfterBreak="0">
+  <w:abstractNum w:abstractNumId="115" w15:restartNumberingAfterBreak="0">
     <w:nsid w:val="57A925E0"/>
     <w:multiLevelType w:val="hybridMultilevel"/>
     <w:tmpl w:val="927409AC"/>
@@ -29721,7 +32355,7 @@
       </w:pPr>
     </w:lvl>
   </w:abstractNum>
-  <w:abstractNum w:abstractNumId="107" w15:restartNumberingAfterBreak="0">
+  <w:abstractNum w:abstractNumId="116" w15:restartNumberingAfterBreak="0">
     <w:nsid w:val="5839534A"/>
     <w:multiLevelType w:val="hybridMultilevel"/>
     <w:tmpl w:val="2C10C3F4"/>
@@ -29807,7 +32441,7 @@
       </w:pPr>
     </w:lvl>
   </w:abstractNum>
-  <w:abstractNum w:abstractNumId="108" w15:restartNumberingAfterBreak="0">
+  <w:abstractNum w:abstractNumId="117" w15:restartNumberingAfterBreak="0">
     <w:nsid w:val="58811C5B"/>
     <w:multiLevelType w:val="hybridMultilevel"/>
     <w:tmpl w:val="05FAC188"/>
@@ -29893,7 +32527,7 @@
       </w:pPr>
     </w:lvl>
   </w:abstractNum>
-  <w:abstractNum w:abstractNumId="109" w15:restartNumberingAfterBreak="0">
+  <w:abstractNum w:abstractNumId="118" w15:restartNumberingAfterBreak="0">
     <w:nsid w:val="58CA74EC"/>
     <w:multiLevelType w:val="hybridMultilevel"/>
     <w:tmpl w:val="92C40C6E"/>
@@ -29979,7 +32613,7 @@
       </w:pPr>
     </w:lvl>
   </w:abstractNum>
-  <w:abstractNum w:abstractNumId="110" w15:restartNumberingAfterBreak="0">
+  <w:abstractNum w:abstractNumId="119" w15:restartNumberingAfterBreak="0">
     <w:nsid w:val="592A79B3"/>
     <w:multiLevelType w:val="hybridMultilevel"/>
     <w:tmpl w:val="34589006"/>
@@ -30065,7 +32699,7 @@
       </w:pPr>
     </w:lvl>
   </w:abstractNum>
-  <w:abstractNum w:abstractNumId="111" w15:restartNumberingAfterBreak="0">
+  <w:abstractNum w:abstractNumId="120" w15:restartNumberingAfterBreak="0">
     <w:nsid w:val="59CA63A2"/>
     <w:multiLevelType w:val="hybridMultilevel"/>
     <w:tmpl w:val="09204AB6"/>
@@ -30151,7 +32785,7 @@
       </w:pPr>
     </w:lvl>
   </w:abstractNum>
-  <w:abstractNum w:abstractNumId="112" w15:restartNumberingAfterBreak="0">
+  <w:abstractNum w:abstractNumId="121" w15:restartNumberingAfterBreak="0">
     <w:nsid w:val="5A5D5FA0"/>
     <w:multiLevelType w:val="hybridMultilevel"/>
     <w:tmpl w:val="A4945A5E"/>
@@ -30237,7 +32871,7 @@
       </w:pPr>
     </w:lvl>
   </w:abstractNum>
-  <w:abstractNum w:abstractNumId="113" w15:restartNumberingAfterBreak="0">
+  <w:abstractNum w:abstractNumId="122" w15:restartNumberingAfterBreak="0">
     <w:nsid w:val="5A5D6E93"/>
     <w:multiLevelType w:val="hybridMultilevel"/>
     <w:tmpl w:val="9E243F1A"/>
@@ -30323,7 +32957,7 @@
       </w:pPr>
     </w:lvl>
   </w:abstractNum>
-  <w:abstractNum w:abstractNumId="114" w15:restartNumberingAfterBreak="0">
+  <w:abstractNum w:abstractNumId="123" w15:restartNumberingAfterBreak="0">
     <w:nsid w:val="5AE954B2"/>
     <w:multiLevelType w:val="hybridMultilevel"/>
     <w:tmpl w:val="CDBC4CB4"/>
@@ -30409,7 +33043,7 @@
       </w:pPr>
     </w:lvl>
   </w:abstractNum>
-  <w:abstractNum w:abstractNumId="115" w15:restartNumberingAfterBreak="0">
+  <w:abstractNum w:abstractNumId="124" w15:restartNumberingAfterBreak="0">
     <w:nsid w:val="5B3C613B"/>
     <w:multiLevelType w:val="hybridMultilevel"/>
     <w:tmpl w:val="DEDC6312"/>
@@ -30495,7 +33129,7 @@
       </w:pPr>
     </w:lvl>
   </w:abstractNum>
-  <w:abstractNum w:abstractNumId="116" w15:restartNumberingAfterBreak="0">
+  <w:abstractNum w:abstractNumId="125" w15:restartNumberingAfterBreak="0">
     <w:nsid w:val="5BA8007F"/>
     <w:multiLevelType w:val="hybridMultilevel"/>
     <w:tmpl w:val="9318A9A0"/>
@@ -30581,7 +33215,93 @@
       </w:pPr>
     </w:lvl>
   </w:abstractNum>
-  <w:abstractNum w:abstractNumId="117" w15:restartNumberingAfterBreak="0">
+  <w:abstractNum w:abstractNumId="126" w15:restartNumberingAfterBreak="0">
+    <w:nsid w:val="5BE538C1"/>
+    <w:multiLevelType w:val="hybridMultilevel"/>
+    <w:tmpl w:val="FDC29FDE"/>
+    <w:lvl w:ilvl="0" w:tplc="04090015">
+      <w:start w:val="1"/>
+      <w:numFmt w:val="upperLetter"/>
+      <w:lvlText w:val="%1."/>
+      <w:lvlJc w:val="left"/>
+      <w:pPr>
+        <w:ind w:left="862" w:hanging="360"/>
+      </w:pPr>
+    </w:lvl>
+    <w:lvl w:ilvl="1" w:tplc="04090019" w:tentative="1">
+      <w:start w:val="1"/>
+      <w:numFmt w:val="lowerLetter"/>
+      <w:lvlText w:val="%2."/>
+      <w:lvlJc w:val="left"/>
+      <w:pPr>
+        <w:ind w:left="1582" w:hanging="360"/>
+      </w:pPr>
+    </w:lvl>
+    <w:lvl w:ilvl="2" w:tplc="0409001B" w:tentative="1">
+      <w:start w:val="1"/>
+      <w:numFmt w:val="lowerRoman"/>
+      <w:lvlText w:val="%3."/>
+      <w:lvlJc w:val="right"/>
+      <w:pPr>
+        <w:ind w:left="2302" w:hanging="180"/>
+      </w:pPr>
+    </w:lvl>
+    <w:lvl w:ilvl="3" w:tplc="0409000F" w:tentative="1">
+      <w:start w:val="1"/>
+      <w:numFmt w:val="decimal"/>
+      <w:lvlText w:val="%4."/>
+      <w:lvlJc w:val="left"/>
+      <w:pPr>
+        <w:ind w:left="3022" w:hanging="360"/>
+      </w:pPr>
+    </w:lvl>
+    <w:lvl w:ilvl="4" w:tplc="04090019" w:tentative="1">
+      <w:start w:val="1"/>
+      <w:numFmt w:val="lowerLetter"/>
+      <w:lvlText w:val="%5."/>
+      <w:lvlJc w:val="left"/>
+      <w:pPr>
+        <w:ind w:left="3742" w:hanging="360"/>
+      </w:pPr>
+    </w:lvl>
+    <w:lvl w:ilvl="5" w:tplc="0409001B" w:tentative="1">
+      <w:start w:val="1"/>
+      <w:numFmt w:val="lowerRoman"/>
+      <w:lvlText w:val="%6."/>
+      <w:lvlJc w:val="right"/>
+      <w:pPr>
+        <w:ind w:left="4462" w:hanging="180"/>
+      </w:pPr>
+    </w:lvl>
+    <w:lvl w:ilvl="6" w:tplc="0409000F" w:tentative="1">
+      <w:start w:val="1"/>
+      <w:numFmt w:val="decimal"/>
+      <w:lvlText w:val="%7."/>
+      <w:lvlJc w:val="left"/>
+      <w:pPr>
+        <w:ind w:left="5182" w:hanging="360"/>
+      </w:pPr>
+    </w:lvl>
+    <w:lvl w:ilvl="7" w:tplc="04090019" w:tentative="1">
+      <w:start w:val="1"/>
+      <w:numFmt w:val="lowerLetter"/>
+      <w:lvlText w:val="%8."/>
+      <w:lvlJc w:val="left"/>
+      <w:pPr>
+        <w:ind w:left="5902" w:hanging="360"/>
+      </w:pPr>
+    </w:lvl>
+    <w:lvl w:ilvl="8" w:tplc="0409001B" w:tentative="1">
+      <w:start w:val="1"/>
+      <w:numFmt w:val="lowerRoman"/>
+      <w:lvlText w:val="%9."/>
+      <w:lvlJc w:val="right"/>
+      <w:pPr>
+        <w:ind w:left="6622" w:hanging="180"/>
+      </w:pPr>
+    </w:lvl>
+  </w:abstractNum>
+  <w:abstractNum w:abstractNumId="127" w15:restartNumberingAfterBreak="0">
     <w:nsid w:val="5C4E5E82"/>
     <w:multiLevelType w:val="hybridMultilevel"/>
     <w:tmpl w:val="E8F80764"/>
@@ -30667,7 +33387,7 @@
       </w:pPr>
     </w:lvl>
   </w:abstractNum>
-  <w:abstractNum w:abstractNumId="118" w15:restartNumberingAfterBreak="0">
+  <w:abstractNum w:abstractNumId="128" w15:restartNumberingAfterBreak="0">
     <w:nsid w:val="5CFA2DBF"/>
     <w:multiLevelType w:val="hybridMultilevel"/>
     <w:tmpl w:val="685A9E90"/>
@@ -30753,7 +33473,7 @@
       </w:pPr>
     </w:lvl>
   </w:abstractNum>
-  <w:abstractNum w:abstractNumId="119" w15:restartNumberingAfterBreak="0">
+  <w:abstractNum w:abstractNumId="129" w15:restartNumberingAfterBreak="0">
     <w:nsid w:val="5DB24226"/>
     <w:multiLevelType w:val="hybridMultilevel"/>
     <w:tmpl w:val="C16C06F6"/>
@@ -30839,7 +33559,7 @@
       </w:pPr>
     </w:lvl>
   </w:abstractNum>
-  <w:abstractNum w:abstractNumId="120" w15:restartNumberingAfterBreak="0">
+  <w:abstractNum w:abstractNumId="130" w15:restartNumberingAfterBreak="0">
     <w:nsid w:val="5FD70266"/>
     <w:multiLevelType w:val="hybridMultilevel"/>
     <w:tmpl w:val="6B9EE2FA"/>
@@ -30925,7 +33645,7 @@
       </w:pPr>
     </w:lvl>
   </w:abstractNum>
-  <w:abstractNum w:abstractNumId="121" w15:restartNumberingAfterBreak="0">
+  <w:abstractNum w:abstractNumId="131" w15:restartNumberingAfterBreak="0">
     <w:nsid w:val="5FEF1176"/>
     <w:multiLevelType w:val="hybridMultilevel"/>
     <w:tmpl w:val="4594B350"/>
@@ -31011,7 +33731,7 @@
       </w:pPr>
     </w:lvl>
   </w:abstractNum>
-  <w:abstractNum w:abstractNumId="122" w15:restartNumberingAfterBreak="0">
+  <w:abstractNum w:abstractNumId="132" w15:restartNumberingAfterBreak="0">
     <w:nsid w:val="604C0F7C"/>
     <w:multiLevelType w:val="hybridMultilevel"/>
     <w:tmpl w:val="9746073E"/>
@@ -31097,7 +33817,7 @@
       </w:pPr>
     </w:lvl>
   </w:abstractNum>
-  <w:abstractNum w:abstractNumId="123" w15:restartNumberingAfterBreak="0">
+  <w:abstractNum w:abstractNumId="133" w15:restartNumberingAfterBreak="0">
     <w:nsid w:val="608E7C6C"/>
     <w:multiLevelType w:val="hybridMultilevel"/>
     <w:tmpl w:val="B6741470"/>
@@ -31186,7 +33906,7 @@
       </w:pPr>
     </w:lvl>
   </w:abstractNum>
-  <w:abstractNum w:abstractNumId="124" w15:restartNumberingAfterBreak="0">
+  <w:abstractNum w:abstractNumId="134" w15:restartNumberingAfterBreak="0">
     <w:nsid w:val="627024F0"/>
     <w:multiLevelType w:val="hybridMultilevel"/>
     <w:tmpl w:val="AAA87BE8"/>
@@ -31272,7 +33992,7 @@
       </w:pPr>
     </w:lvl>
   </w:abstractNum>
-  <w:abstractNum w:abstractNumId="125" w15:restartNumberingAfterBreak="0">
+  <w:abstractNum w:abstractNumId="135" w15:restartNumberingAfterBreak="0">
     <w:nsid w:val="630F7555"/>
     <w:multiLevelType w:val="hybridMultilevel"/>
     <w:tmpl w:val="84CAA2AA"/>
@@ -31361,7 +34081,7 @@
       </w:pPr>
     </w:lvl>
   </w:abstractNum>
-  <w:abstractNum w:abstractNumId="126" w15:restartNumberingAfterBreak="0">
+  <w:abstractNum w:abstractNumId="136" w15:restartNumberingAfterBreak="0">
     <w:nsid w:val="63377859"/>
     <w:multiLevelType w:val="hybridMultilevel"/>
     <w:tmpl w:val="9E7EEECA"/>
@@ -31447,7 +34167,7 @@
       </w:pPr>
     </w:lvl>
   </w:abstractNum>
-  <w:abstractNum w:abstractNumId="127" w15:restartNumberingAfterBreak="0">
+  <w:abstractNum w:abstractNumId="137" w15:restartNumberingAfterBreak="0">
     <w:nsid w:val="63573B5A"/>
     <w:multiLevelType w:val="hybridMultilevel"/>
     <w:tmpl w:val="375C1312"/>
@@ -31533,7 +34253,7 @@
       </w:pPr>
     </w:lvl>
   </w:abstractNum>
-  <w:abstractNum w:abstractNumId="128" w15:restartNumberingAfterBreak="0">
+  <w:abstractNum w:abstractNumId="138" w15:restartNumberingAfterBreak="0">
     <w:nsid w:val="636C75E9"/>
     <w:multiLevelType w:val="hybridMultilevel"/>
     <w:tmpl w:val="5A525072"/>
@@ -31619,7 +34339,7 @@
       </w:pPr>
     </w:lvl>
   </w:abstractNum>
-  <w:abstractNum w:abstractNumId="129" w15:restartNumberingAfterBreak="0">
+  <w:abstractNum w:abstractNumId="139" w15:restartNumberingAfterBreak="0">
     <w:nsid w:val="64C81AF6"/>
     <w:multiLevelType w:val="hybridMultilevel"/>
     <w:tmpl w:val="304ADB5C"/>
@@ -31705,7 +34425,7 @@
       </w:pPr>
     </w:lvl>
   </w:abstractNum>
-  <w:abstractNum w:abstractNumId="130" w15:restartNumberingAfterBreak="0">
+  <w:abstractNum w:abstractNumId="140" w15:restartNumberingAfterBreak="0">
     <w:nsid w:val="65105AC3"/>
     <w:multiLevelType w:val="hybridMultilevel"/>
     <w:tmpl w:val="72F20A14"/>
@@ -31791,7 +34511,7 @@
       </w:pPr>
     </w:lvl>
   </w:abstractNum>
-  <w:abstractNum w:abstractNumId="131" w15:restartNumberingAfterBreak="0">
+  <w:abstractNum w:abstractNumId="141" w15:restartNumberingAfterBreak="0">
     <w:nsid w:val="65AE15B7"/>
     <w:multiLevelType w:val="hybridMultilevel"/>
     <w:tmpl w:val="826E5F54"/>
@@ -31877,7 +34597,179 @@
       </w:pPr>
     </w:lvl>
   </w:abstractNum>
-  <w:abstractNum w:abstractNumId="132" w15:restartNumberingAfterBreak="0">
+  <w:abstractNum w:abstractNumId="142" w15:restartNumberingAfterBreak="0">
+    <w:nsid w:val="67E16DA2"/>
+    <w:multiLevelType w:val="hybridMultilevel"/>
+    <w:tmpl w:val="3D56900E"/>
+    <w:lvl w:ilvl="0" w:tplc="04090015">
+      <w:start w:val="1"/>
+      <w:numFmt w:val="upperLetter"/>
+      <w:lvlText w:val="%1."/>
+      <w:lvlJc w:val="left"/>
+      <w:pPr>
+        <w:ind w:left="502" w:hanging="360"/>
+      </w:pPr>
+    </w:lvl>
+    <w:lvl w:ilvl="1" w:tplc="04090019" w:tentative="1">
+      <w:start w:val="1"/>
+      <w:numFmt w:val="lowerLetter"/>
+      <w:lvlText w:val="%2."/>
+      <w:lvlJc w:val="left"/>
+      <w:pPr>
+        <w:ind w:left="1440" w:hanging="360"/>
+      </w:pPr>
+    </w:lvl>
+    <w:lvl w:ilvl="2" w:tplc="0409001B" w:tentative="1">
+      <w:start w:val="1"/>
+      <w:numFmt w:val="lowerRoman"/>
+      <w:lvlText w:val="%3."/>
+      <w:lvlJc w:val="right"/>
+      <w:pPr>
+        <w:ind w:left="2160" w:hanging="180"/>
+      </w:pPr>
+    </w:lvl>
+    <w:lvl w:ilvl="3" w:tplc="0409000F" w:tentative="1">
+      <w:start w:val="1"/>
+      <w:numFmt w:val="decimal"/>
+      <w:lvlText w:val="%4."/>
+      <w:lvlJc w:val="left"/>
+      <w:pPr>
+        <w:ind w:left="2880" w:hanging="360"/>
+      </w:pPr>
+    </w:lvl>
+    <w:lvl w:ilvl="4" w:tplc="04090019" w:tentative="1">
+      <w:start w:val="1"/>
+      <w:numFmt w:val="lowerLetter"/>
+      <w:lvlText w:val="%5."/>
+      <w:lvlJc w:val="left"/>
+      <w:pPr>
+        <w:ind w:left="3600" w:hanging="360"/>
+      </w:pPr>
+    </w:lvl>
+    <w:lvl w:ilvl="5" w:tplc="0409001B" w:tentative="1">
+      <w:start w:val="1"/>
+      <w:numFmt w:val="lowerRoman"/>
+      <w:lvlText w:val="%6."/>
+      <w:lvlJc w:val="right"/>
+      <w:pPr>
+        <w:ind w:left="4320" w:hanging="180"/>
+      </w:pPr>
+    </w:lvl>
+    <w:lvl w:ilvl="6" w:tplc="0409000F" w:tentative="1">
+      <w:start w:val="1"/>
+      <w:numFmt w:val="decimal"/>
+      <w:lvlText w:val="%7."/>
+      <w:lvlJc w:val="left"/>
+      <w:pPr>
+        <w:ind w:left="5040" w:hanging="360"/>
+      </w:pPr>
+    </w:lvl>
+    <w:lvl w:ilvl="7" w:tplc="04090019" w:tentative="1">
+      <w:start w:val="1"/>
+      <w:numFmt w:val="lowerLetter"/>
+      <w:lvlText w:val="%8."/>
+      <w:lvlJc w:val="left"/>
+      <w:pPr>
+        <w:ind w:left="5760" w:hanging="360"/>
+      </w:pPr>
+    </w:lvl>
+    <w:lvl w:ilvl="8" w:tplc="0409001B" w:tentative="1">
+      <w:start w:val="1"/>
+      <w:numFmt w:val="lowerRoman"/>
+      <w:lvlText w:val="%9."/>
+      <w:lvlJc w:val="right"/>
+      <w:pPr>
+        <w:ind w:left="6480" w:hanging="180"/>
+      </w:pPr>
+    </w:lvl>
+  </w:abstractNum>
+  <w:abstractNum w:abstractNumId="143" w15:restartNumberingAfterBreak="0">
+    <w:nsid w:val="68780F48"/>
+    <w:multiLevelType w:val="hybridMultilevel"/>
+    <w:tmpl w:val="F0103A40"/>
+    <w:lvl w:ilvl="0" w:tplc="04090015">
+      <w:start w:val="1"/>
+      <w:numFmt w:val="upperLetter"/>
+      <w:lvlText w:val="%1."/>
+      <w:lvlJc w:val="left"/>
+      <w:pPr>
+        <w:ind w:left="862" w:hanging="360"/>
+      </w:pPr>
+    </w:lvl>
+    <w:lvl w:ilvl="1" w:tplc="04090019" w:tentative="1">
+      <w:start w:val="1"/>
+      <w:numFmt w:val="lowerLetter"/>
+      <w:lvlText w:val="%2."/>
+      <w:lvlJc w:val="left"/>
+      <w:pPr>
+        <w:ind w:left="1582" w:hanging="360"/>
+      </w:pPr>
+    </w:lvl>
+    <w:lvl w:ilvl="2" w:tplc="0409001B" w:tentative="1">
+      <w:start w:val="1"/>
+      <w:numFmt w:val="lowerRoman"/>
+      <w:lvlText w:val="%3."/>
+      <w:lvlJc w:val="right"/>
+      <w:pPr>
+        <w:ind w:left="2302" w:hanging="180"/>
+      </w:pPr>
+    </w:lvl>
+    <w:lvl w:ilvl="3" w:tplc="0409000F" w:tentative="1">
+      <w:start w:val="1"/>
+      <w:numFmt w:val="decimal"/>
+      <w:lvlText w:val="%4."/>
+      <w:lvlJc w:val="left"/>
+      <w:pPr>
+        <w:ind w:left="3022" w:hanging="360"/>
+      </w:pPr>
+    </w:lvl>
+    <w:lvl w:ilvl="4" w:tplc="04090019" w:tentative="1">
+      <w:start w:val="1"/>
+      <w:numFmt w:val="lowerLetter"/>
+      <w:lvlText w:val="%5."/>
+      <w:lvlJc w:val="left"/>
+      <w:pPr>
+        <w:ind w:left="3742" w:hanging="360"/>
+      </w:pPr>
+    </w:lvl>
+    <w:lvl w:ilvl="5" w:tplc="0409001B" w:tentative="1">
+      <w:start w:val="1"/>
+      <w:numFmt w:val="lowerRoman"/>
+      <w:lvlText w:val="%6."/>
+      <w:lvlJc w:val="right"/>
+      <w:pPr>
+        <w:ind w:left="4462" w:hanging="180"/>
+      </w:pPr>
+    </w:lvl>
+    <w:lvl w:ilvl="6" w:tplc="0409000F" w:tentative="1">
+      <w:start w:val="1"/>
+      <w:numFmt w:val="decimal"/>
+      <w:lvlText w:val="%7."/>
+      <w:lvlJc w:val="left"/>
+      <w:pPr>
+        <w:ind w:left="5182" w:hanging="360"/>
+      </w:pPr>
+    </w:lvl>
+    <w:lvl w:ilvl="7" w:tplc="04090019" w:tentative="1">
+      <w:start w:val="1"/>
+      <w:numFmt w:val="lowerLetter"/>
+      <w:lvlText w:val="%8."/>
+      <w:lvlJc w:val="left"/>
+      <w:pPr>
+        <w:ind w:left="5902" w:hanging="360"/>
+      </w:pPr>
+    </w:lvl>
+    <w:lvl w:ilvl="8" w:tplc="0409001B" w:tentative="1">
+      <w:start w:val="1"/>
+      <w:numFmt w:val="lowerRoman"/>
+      <w:lvlText w:val="%9."/>
+      <w:lvlJc w:val="right"/>
+      <w:pPr>
+        <w:ind w:left="6622" w:hanging="180"/>
+      </w:pPr>
+    </w:lvl>
+  </w:abstractNum>
+  <w:abstractNum w:abstractNumId="144" w15:restartNumberingAfterBreak="0">
     <w:nsid w:val="68D04DFF"/>
     <w:multiLevelType w:val="hybridMultilevel"/>
     <w:tmpl w:val="D6CAB764"/>
@@ -31963,7 +34855,7 @@
       </w:pPr>
     </w:lvl>
   </w:abstractNum>
-  <w:abstractNum w:abstractNumId="133" w15:restartNumberingAfterBreak="0">
+  <w:abstractNum w:abstractNumId="145" w15:restartNumberingAfterBreak="0">
     <w:nsid w:val="69470A8D"/>
     <w:multiLevelType w:val="hybridMultilevel"/>
     <w:tmpl w:val="06B21528"/>
@@ -32049,7 +34941,7 @@
       </w:pPr>
     </w:lvl>
   </w:abstractNum>
-  <w:abstractNum w:abstractNumId="134" w15:restartNumberingAfterBreak="0">
+  <w:abstractNum w:abstractNumId="146" w15:restartNumberingAfterBreak="0">
     <w:nsid w:val="69F6574F"/>
     <w:multiLevelType w:val="hybridMultilevel"/>
     <w:tmpl w:val="6B064094"/>
@@ -32135,7 +35027,7 @@
       </w:pPr>
     </w:lvl>
   </w:abstractNum>
-  <w:abstractNum w:abstractNumId="135" w15:restartNumberingAfterBreak="0">
+  <w:abstractNum w:abstractNumId="147" w15:restartNumberingAfterBreak="0">
     <w:nsid w:val="6C2C2FD4"/>
     <w:multiLevelType w:val="hybridMultilevel"/>
     <w:tmpl w:val="17E2BE98"/>
@@ -32221,7 +35113,7 @@
       </w:pPr>
     </w:lvl>
   </w:abstractNum>
-  <w:abstractNum w:abstractNumId="136" w15:restartNumberingAfterBreak="0">
+  <w:abstractNum w:abstractNumId="148" w15:restartNumberingAfterBreak="0">
     <w:nsid w:val="6CF00C42"/>
     <w:multiLevelType w:val="hybridMultilevel"/>
     <w:tmpl w:val="04441282"/>
@@ -32307,7 +35199,7 @@
       </w:pPr>
     </w:lvl>
   </w:abstractNum>
-  <w:abstractNum w:abstractNumId="137" w15:restartNumberingAfterBreak="0">
+  <w:abstractNum w:abstractNumId="149" w15:restartNumberingAfterBreak="0">
     <w:nsid w:val="6DBD2B55"/>
     <w:multiLevelType w:val="hybridMultilevel"/>
     <w:tmpl w:val="2CE00F62"/>
@@ -32393,7 +35285,93 @@
       </w:pPr>
     </w:lvl>
   </w:abstractNum>
-  <w:abstractNum w:abstractNumId="138" w15:restartNumberingAfterBreak="0">
+  <w:abstractNum w:abstractNumId="150" w15:restartNumberingAfterBreak="0">
+    <w:nsid w:val="6E0A357E"/>
+    <w:multiLevelType w:val="hybridMultilevel"/>
+    <w:tmpl w:val="CC28D6BC"/>
+    <w:lvl w:ilvl="0" w:tplc="04090015">
+      <w:start w:val="1"/>
+      <w:numFmt w:val="upperLetter"/>
+      <w:lvlText w:val="%1."/>
+      <w:lvlJc w:val="left"/>
+      <w:pPr>
+        <w:ind w:left="862" w:hanging="360"/>
+      </w:pPr>
+    </w:lvl>
+    <w:lvl w:ilvl="1" w:tplc="04090019" w:tentative="1">
+      <w:start w:val="1"/>
+      <w:numFmt w:val="lowerLetter"/>
+      <w:lvlText w:val="%2."/>
+      <w:lvlJc w:val="left"/>
+      <w:pPr>
+        <w:ind w:left="1582" w:hanging="360"/>
+      </w:pPr>
+    </w:lvl>
+    <w:lvl w:ilvl="2" w:tplc="0409001B" w:tentative="1">
+      <w:start w:val="1"/>
+      <w:numFmt w:val="lowerRoman"/>
+      <w:lvlText w:val="%3."/>
+      <w:lvlJc w:val="right"/>
+      <w:pPr>
+        <w:ind w:left="2302" w:hanging="180"/>
+      </w:pPr>
+    </w:lvl>
+    <w:lvl w:ilvl="3" w:tplc="0409000F" w:tentative="1">
+      <w:start w:val="1"/>
+      <w:numFmt w:val="decimal"/>
+      <w:lvlText w:val="%4."/>
+      <w:lvlJc w:val="left"/>
+      <w:pPr>
+        <w:ind w:left="3022" w:hanging="360"/>
+      </w:pPr>
+    </w:lvl>
+    <w:lvl w:ilvl="4" w:tplc="04090019" w:tentative="1">
+      <w:start w:val="1"/>
+      <w:numFmt w:val="lowerLetter"/>
+      <w:lvlText w:val="%5."/>
+      <w:lvlJc w:val="left"/>
+      <w:pPr>
+        <w:ind w:left="3742" w:hanging="360"/>
+      </w:pPr>
+    </w:lvl>
+    <w:lvl w:ilvl="5" w:tplc="0409001B" w:tentative="1">
+      <w:start w:val="1"/>
+      <w:numFmt w:val="lowerRoman"/>
+      <w:lvlText w:val="%6."/>
+      <w:lvlJc w:val="right"/>
+      <w:pPr>
+        <w:ind w:left="4462" w:hanging="180"/>
+      </w:pPr>
+    </w:lvl>
+    <w:lvl w:ilvl="6" w:tplc="0409000F" w:tentative="1">
+      <w:start w:val="1"/>
+      <w:numFmt w:val="decimal"/>
+      <w:lvlText w:val="%7."/>
+      <w:lvlJc w:val="left"/>
+      <w:pPr>
+        <w:ind w:left="5182" w:hanging="360"/>
+      </w:pPr>
+    </w:lvl>
+    <w:lvl w:ilvl="7" w:tplc="04090019" w:tentative="1">
+      <w:start w:val="1"/>
+      <w:numFmt w:val="lowerLetter"/>
+      <w:lvlText w:val="%8."/>
+      <w:lvlJc w:val="left"/>
+      <w:pPr>
+        <w:ind w:left="5902" w:hanging="360"/>
+      </w:pPr>
+    </w:lvl>
+    <w:lvl w:ilvl="8" w:tplc="0409001B" w:tentative="1">
+      <w:start w:val="1"/>
+      <w:numFmt w:val="lowerRoman"/>
+      <w:lvlText w:val="%9."/>
+      <w:lvlJc w:val="right"/>
+      <w:pPr>
+        <w:ind w:left="6622" w:hanging="180"/>
+      </w:pPr>
+    </w:lvl>
+  </w:abstractNum>
+  <w:abstractNum w:abstractNumId="151" w15:restartNumberingAfterBreak="0">
     <w:nsid w:val="6F6F40D7"/>
     <w:multiLevelType w:val="hybridMultilevel"/>
     <w:tmpl w:val="677A4744"/>
@@ -32479,7 +35457,7 @@
       </w:pPr>
     </w:lvl>
   </w:abstractNum>
-  <w:abstractNum w:abstractNumId="139" w15:restartNumberingAfterBreak="0">
+  <w:abstractNum w:abstractNumId="152" w15:restartNumberingAfterBreak="0">
     <w:nsid w:val="71407925"/>
     <w:multiLevelType w:val="hybridMultilevel"/>
     <w:tmpl w:val="9CC4A3DE"/>
@@ -32565,7 +35543,93 @@
       </w:pPr>
     </w:lvl>
   </w:abstractNum>
-  <w:abstractNum w:abstractNumId="140" w15:restartNumberingAfterBreak="0">
+  <w:abstractNum w:abstractNumId="153" w15:restartNumberingAfterBreak="0">
+    <w:nsid w:val="71DE22D5"/>
+    <w:multiLevelType w:val="hybridMultilevel"/>
+    <w:tmpl w:val="F6A252A8"/>
+    <w:lvl w:ilvl="0" w:tplc="04090015">
+      <w:start w:val="1"/>
+      <w:numFmt w:val="upperLetter"/>
+      <w:lvlText w:val="%1."/>
+      <w:lvlJc w:val="left"/>
+      <w:pPr>
+        <w:ind w:left="862" w:hanging="360"/>
+      </w:pPr>
+    </w:lvl>
+    <w:lvl w:ilvl="1" w:tplc="04090019" w:tentative="1">
+      <w:start w:val="1"/>
+      <w:numFmt w:val="lowerLetter"/>
+      <w:lvlText w:val="%2."/>
+      <w:lvlJc w:val="left"/>
+      <w:pPr>
+        <w:ind w:left="1582" w:hanging="360"/>
+      </w:pPr>
+    </w:lvl>
+    <w:lvl w:ilvl="2" w:tplc="0409001B" w:tentative="1">
+      <w:start w:val="1"/>
+      <w:numFmt w:val="lowerRoman"/>
+      <w:lvlText w:val="%3."/>
+      <w:lvlJc w:val="right"/>
+      <w:pPr>
+        <w:ind w:left="2302" w:hanging="180"/>
+      </w:pPr>
+    </w:lvl>
+    <w:lvl w:ilvl="3" w:tplc="0409000F" w:tentative="1">
+      <w:start w:val="1"/>
+      <w:numFmt w:val="decimal"/>
+      <w:lvlText w:val="%4."/>
+      <w:lvlJc w:val="left"/>
+      <w:pPr>
+        <w:ind w:left="3022" w:hanging="360"/>
+      </w:pPr>
+    </w:lvl>
+    <w:lvl w:ilvl="4" w:tplc="04090019" w:tentative="1">
+      <w:start w:val="1"/>
+      <w:numFmt w:val="lowerLetter"/>
+      <w:lvlText w:val="%5."/>
+      <w:lvlJc w:val="left"/>
+      <w:pPr>
+        <w:ind w:left="3742" w:hanging="360"/>
+      </w:pPr>
+    </w:lvl>
+    <w:lvl w:ilvl="5" w:tplc="0409001B" w:tentative="1">
+      <w:start w:val="1"/>
+      <w:numFmt w:val="lowerRoman"/>
+      <w:lvlText w:val="%6."/>
+      <w:lvlJc w:val="right"/>
+      <w:pPr>
+        <w:ind w:left="4462" w:hanging="180"/>
+      </w:pPr>
+    </w:lvl>
+    <w:lvl w:ilvl="6" w:tplc="0409000F" w:tentative="1">
+      <w:start w:val="1"/>
+      <w:numFmt w:val="decimal"/>
+      <w:lvlText w:val="%7."/>
+      <w:lvlJc w:val="left"/>
+      <w:pPr>
+        <w:ind w:left="5182" w:hanging="360"/>
+      </w:pPr>
+    </w:lvl>
+    <w:lvl w:ilvl="7" w:tplc="04090019" w:tentative="1">
+      <w:start w:val="1"/>
+      <w:numFmt w:val="lowerLetter"/>
+      <w:lvlText w:val="%8."/>
+      <w:lvlJc w:val="left"/>
+      <w:pPr>
+        <w:ind w:left="5902" w:hanging="360"/>
+      </w:pPr>
+    </w:lvl>
+    <w:lvl w:ilvl="8" w:tplc="0409001B" w:tentative="1">
+      <w:start w:val="1"/>
+      <w:numFmt w:val="lowerRoman"/>
+      <w:lvlText w:val="%9."/>
+      <w:lvlJc w:val="right"/>
+      <w:pPr>
+        <w:ind w:left="6622" w:hanging="180"/>
+      </w:pPr>
+    </w:lvl>
+  </w:abstractNum>
+  <w:abstractNum w:abstractNumId="154" w15:restartNumberingAfterBreak="0">
     <w:nsid w:val="72323B2E"/>
     <w:multiLevelType w:val="hybridMultilevel"/>
     <w:tmpl w:val="0B029564"/>
@@ -32651,7 +35715,7 @@
       </w:pPr>
     </w:lvl>
   </w:abstractNum>
-  <w:abstractNum w:abstractNumId="141" w15:restartNumberingAfterBreak="0">
+  <w:abstractNum w:abstractNumId="155" w15:restartNumberingAfterBreak="0">
     <w:nsid w:val="72A31825"/>
     <w:multiLevelType w:val="hybridMultilevel"/>
     <w:tmpl w:val="EE68907E"/>
@@ -32737,7 +35801,7 @@
       </w:pPr>
     </w:lvl>
   </w:abstractNum>
-  <w:abstractNum w:abstractNumId="142" w15:restartNumberingAfterBreak="0">
+  <w:abstractNum w:abstractNumId="156" w15:restartNumberingAfterBreak="0">
     <w:nsid w:val="777D4A0B"/>
     <w:multiLevelType w:val="hybridMultilevel"/>
     <w:tmpl w:val="8DAC75AE"/>
@@ -32823,7 +35887,7 @@
       </w:pPr>
     </w:lvl>
   </w:abstractNum>
-  <w:abstractNum w:abstractNumId="143" w15:restartNumberingAfterBreak="0">
+  <w:abstractNum w:abstractNumId="157" w15:restartNumberingAfterBreak="0">
     <w:nsid w:val="79587E07"/>
     <w:multiLevelType w:val="hybridMultilevel"/>
     <w:tmpl w:val="663471AA"/>
@@ -32909,7 +35973,7 @@
       </w:pPr>
     </w:lvl>
   </w:abstractNum>
-  <w:abstractNum w:abstractNumId="144" w15:restartNumberingAfterBreak="0">
+  <w:abstractNum w:abstractNumId="158" w15:restartNumberingAfterBreak="0">
     <w:nsid w:val="797E2977"/>
     <w:multiLevelType w:val="hybridMultilevel"/>
     <w:tmpl w:val="EAE039C4"/>
@@ -32995,7 +36059,7 @@
       </w:pPr>
     </w:lvl>
   </w:abstractNum>
-  <w:abstractNum w:abstractNumId="145" w15:restartNumberingAfterBreak="0">
+  <w:abstractNum w:abstractNumId="159" w15:restartNumberingAfterBreak="0">
     <w:nsid w:val="7BCA462B"/>
     <w:multiLevelType w:val="hybridMultilevel"/>
     <w:tmpl w:val="5D367708"/>
@@ -33081,7 +36145,7 @@
       </w:pPr>
     </w:lvl>
   </w:abstractNum>
-  <w:abstractNum w:abstractNumId="146" w15:restartNumberingAfterBreak="0">
+  <w:abstractNum w:abstractNumId="160" w15:restartNumberingAfterBreak="0">
     <w:nsid w:val="7FB92EE3"/>
     <w:multiLevelType w:val="hybridMultilevel"/>
     <w:tmpl w:val="E752D308"/>
@@ -33167,7 +36231,7 @@
       </w:pPr>
     </w:lvl>
   </w:abstractNum>
-  <w:abstractNum w:abstractNumId="147" w15:restartNumberingAfterBreak="0">
+  <w:abstractNum w:abstractNumId="161" w15:restartNumberingAfterBreak="0">
     <w:nsid w:val="7FCC1468"/>
     <w:multiLevelType w:val="hybridMultilevel"/>
     <w:tmpl w:val="FC16A470"/>
@@ -33253,7 +36317,93 @@
       </w:pPr>
     </w:lvl>
   </w:abstractNum>
-  <w:abstractNum w:abstractNumId="148" w15:restartNumberingAfterBreak="0">
+  <w:abstractNum w:abstractNumId="162" w15:restartNumberingAfterBreak="0">
+    <w:nsid w:val="7FCD27BA"/>
+    <w:multiLevelType w:val="hybridMultilevel"/>
+    <w:tmpl w:val="74986B66"/>
+    <w:lvl w:ilvl="0" w:tplc="04090015">
+      <w:start w:val="1"/>
+      <w:numFmt w:val="upperLetter"/>
+      <w:lvlText w:val="%1."/>
+      <w:lvlJc w:val="left"/>
+      <w:pPr>
+        <w:ind w:left="862" w:hanging="360"/>
+      </w:pPr>
+    </w:lvl>
+    <w:lvl w:ilvl="1" w:tplc="04090019" w:tentative="1">
+      <w:start w:val="1"/>
+      <w:numFmt w:val="lowerLetter"/>
+      <w:lvlText w:val="%2."/>
+      <w:lvlJc w:val="left"/>
+      <w:pPr>
+        <w:ind w:left="1582" w:hanging="360"/>
+      </w:pPr>
+    </w:lvl>
+    <w:lvl w:ilvl="2" w:tplc="0409001B" w:tentative="1">
+      <w:start w:val="1"/>
+      <w:numFmt w:val="lowerRoman"/>
+      <w:lvlText w:val="%3."/>
+      <w:lvlJc w:val="right"/>
+      <w:pPr>
+        <w:ind w:left="2302" w:hanging="180"/>
+      </w:pPr>
+    </w:lvl>
+    <w:lvl w:ilvl="3" w:tplc="0409000F" w:tentative="1">
+      <w:start w:val="1"/>
+      <w:numFmt w:val="decimal"/>
+      <w:lvlText w:val="%4."/>
+      <w:lvlJc w:val="left"/>
+      <w:pPr>
+        <w:ind w:left="3022" w:hanging="360"/>
+      </w:pPr>
+    </w:lvl>
+    <w:lvl w:ilvl="4" w:tplc="04090019" w:tentative="1">
+      <w:start w:val="1"/>
+      <w:numFmt w:val="lowerLetter"/>
+      <w:lvlText w:val="%5."/>
+      <w:lvlJc w:val="left"/>
+      <w:pPr>
+        <w:ind w:left="3742" w:hanging="360"/>
+      </w:pPr>
+    </w:lvl>
+    <w:lvl w:ilvl="5" w:tplc="0409001B" w:tentative="1">
+      <w:start w:val="1"/>
+      <w:numFmt w:val="lowerRoman"/>
+      <w:lvlText w:val="%6."/>
+      <w:lvlJc w:val="right"/>
+      <w:pPr>
+        <w:ind w:left="4462" w:hanging="180"/>
+      </w:pPr>
+    </w:lvl>
+    <w:lvl w:ilvl="6" w:tplc="0409000F" w:tentative="1">
+      <w:start w:val="1"/>
+      <w:numFmt w:val="decimal"/>
+      <w:lvlText w:val="%7."/>
+      <w:lvlJc w:val="left"/>
+      <w:pPr>
+        <w:ind w:left="5182" w:hanging="360"/>
+      </w:pPr>
+    </w:lvl>
+    <w:lvl w:ilvl="7" w:tplc="04090019" w:tentative="1">
+      <w:start w:val="1"/>
+      <w:numFmt w:val="lowerLetter"/>
+      <w:lvlText w:val="%8."/>
+      <w:lvlJc w:val="left"/>
+      <w:pPr>
+        <w:ind w:left="5902" w:hanging="360"/>
+      </w:pPr>
+    </w:lvl>
+    <w:lvl w:ilvl="8" w:tplc="0409001B" w:tentative="1">
+      <w:start w:val="1"/>
+      <w:numFmt w:val="lowerRoman"/>
+      <w:lvlText w:val="%9."/>
+      <w:lvlJc w:val="right"/>
+      <w:pPr>
+        <w:ind w:left="6622" w:hanging="180"/>
+      </w:pPr>
+    </w:lvl>
+  </w:abstractNum>
+  <w:abstractNum w:abstractNumId="163" w15:restartNumberingAfterBreak="0">
     <w:nsid w:val="7FD13AF0"/>
     <w:multiLevelType w:val="hybridMultilevel"/>
     <w:tmpl w:val="720A5DA4"/>
@@ -33340,115 +36490,115 @@
     </w:lvl>
   </w:abstractNum>
   <w:num w:numId="1">
-    <w:abstractNumId w:val="64"/>
+    <w:abstractNumId w:val="70"/>
   </w:num>
   <w:num w:numId="2">
-    <w:abstractNumId w:val="50"/>
+    <w:abstractNumId w:val="54"/>
   </w:num>
   <w:num w:numId="3">
-    <w:abstractNumId w:val="126"/>
+    <w:abstractNumId w:val="136"/>
   </w:num>
   <w:num w:numId="4">
-    <w:abstractNumId w:val="47"/>
+    <w:abstractNumId w:val="51"/>
   </w:num>
   <w:num w:numId="5">
-    <w:abstractNumId w:val="71"/>
+    <w:abstractNumId w:val="78"/>
   </w:num>
   <w:num w:numId="6">
-    <w:abstractNumId w:val="33"/>
+    <w:abstractNumId w:val="36"/>
   </w:num>
   <w:num w:numId="7">
-    <w:abstractNumId w:val="124"/>
+    <w:abstractNumId w:val="134"/>
   </w:num>
   <w:num w:numId="8">
-    <w:abstractNumId w:val="87"/>
+    <w:abstractNumId w:val="96"/>
   </w:num>
   <w:num w:numId="9">
-    <w:abstractNumId w:val="137"/>
+    <w:abstractNumId w:val="149"/>
   </w:num>
   <w:num w:numId="10">
     <w:abstractNumId w:val="8"/>
   </w:num>
   <w:num w:numId="11">
-    <w:abstractNumId w:val="110"/>
+    <w:abstractNumId w:val="119"/>
   </w:num>
   <w:num w:numId="12">
-    <w:abstractNumId w:val="103"/>
+    <w:abstractNumId w:val="112"/>
   </w:num>
   <w:num w:numId="13">
     <w:abstractNumId w:val="0"/>
   </w:num>
   <w:num w:numId="14">
-    <w:abstractNumId w:val="70"/>
+    <w:abstractNumId w:val="77"/>
   </w:num>
   <w:num w:numId="15">
-    <w:abstractNumId w:val="60"/>
+    <w:abstractNumId w:val="66"/>
   </w:num>
   <w:num w:numId="16">
-    <w:abstractNumId w:val="125"/>
+    <w:abstractNumId w:val="135"/>
   </w:num>
   <w:num w:numId="17">
-    <w:abstractNumId w:val="92"/>
+    <w:abstractNumId w:val="101"/>
   </w:num>
   <w:num w:numId="18">
-    <w:abstractNumId w:val="139"/>
+    <w:abstractNumId w:val="152"/>
   </w:num>
   <w:num w:numId="19">
-    <w:abstractNumId w:val="140"/>
+    <w:abstractNumId w:val="154"/>
   </w:num>
   <w:num w:numId="20">
-    <w:abstractNumId w:val="28"/>
+    <w:abstractNumId w:val="29"/>
   </w:num>
   <w:num w:numId="21">
     <w:abstractNumId w:val="1"/>
   </w:num>
   <w:num w:numId="22">
-    <w:abstractNumId w:val="118"/>
+    <w:abstractNumId w:val="128"/>
   </w:num>
   <w:num w:numId="23">
-    <w:abstractNumId w:val="119"/>
+    <w:abstractNumId w:val="129"/>
   </w:num>
   <w:num w:numId="24">
-    <w:abstractNumId w:val="135"/>
+    <w:abstractNumId w:val="147"/>
   </w:num>
   <w:num w:numId="25">
-    <w:abstractNumId w:val="55"/>
+    <w:abstractNumId w:val="59"/>
   </w:num>
   <w:num w:numId="26">
-    <w:abstractNumId w:val="46"/>
+    <w:abstractNumId w:val="50"/>
   </w:num>
   <w:num w:numId="27">
-    <w:abstractNumId w:val="61"/>
+    <w:abstractNumId w:val="67"/>
   </w:num>
   <w:num w:numId="28">
     <w:abstractNumId w:val="3"/>
   </w:num>
   <w:num w:numId="29">
-    <w:abstractNumId w:val="91"/>
+    <w:abstractNumId w:val="100"/>
   </w:num>
   <w:num w:numId="30">
-    <w:abstractNumId w:val="80"/>
+    <w:abstractNumId w:val="89"/>
   </w:num>
   <w:num w:numId="31">
-    <w:abstractNumId w:val="37"/>
+    <w:abstractNumId w:val="40"/>
   </w:num>
   <w:num w:numId="32">
-    <w:abstractNumId w:val="51"/>
+    <w:abstractNumId w:val="55"/>
   </w:num>
   <w:num w:numId="33">
-    <w:abstractNumId w:val="95"/>
+    <w:abstractNumId w:val="104"/>
   </w:num>
   <w:num w:numId="34">
-    <w:abstractNumId w:val="85"/>
+    <w:abstractNumId w:val="94"/>
   </w:num>
   <w:num w:numId="35">
-    <w:abstractNumId w:val="147"/>
+    <w:abstractNumId w:val="161"/>
   </w:num>
   <w:num w:numId="36">
     <w:abstractNumId w:val="13"/>
   </w:num>
   <w:num w:numId="37">
-    <w:abstractNumId w:val="62"/>
+    <w:abstractNumId w:val="68"/>
   </w:num>
   <w:num w:numId="38">
     <w:abstractNumId w:val="19"/>
@@ -33457,100 +36607,100 @@
     <w:abstractNumId w:val="14"/>
   </w:num>
   <w:num w:numId="40">
-    <w:abstractNumId w:val="93"/>
+    <w:abstractNumId w:val="102"/>
   </w:num>
   <w:num w:numId="41">
-    <w:abstractNumId w:val="143"/>
+    <w:abstractNumId w:val="157"/>
   </w:num>
   <w:num w:numId="42">
     <w:abstractNumId w:val="2"/>
   </w:num>
   <w:num w:numId="43">
-    <w:abstractNumId w:val="111"/>
+    <w:abstractNumId w:val="120"/>
   </w:num>
   <w:num w:numId="44">
     <w:abstractNumId w:val="7"/>
   </w:num>
   <w:num w:numId="45">
-    <w:abstractNumId w:val="52"/>
+    <w:abstractNumId w:val="56"/>
   </w:num>
   <w:num w:numId="46">
-    <w:abstractNumId w:val="106"/>
+    <w:abstractNumId w:val="115"/>
   </w:num>
   <w:num w:numId="47">
-    <w:abstractNumId w:val="129"/>
+    <w:abstractNumId w:val="139"/>
   </w:num>
   <w:num w:numId="48">
-    <w:abstractNumId w:val="116"/>
+    <w:abstractNumId w:val="125"/>
   </w:num>
   <w:num w:numId="49">
-    <w:abstractNumId w:val="104"/>
+    <w:abstractNumId w:val="113"/>
   </w:num>
   <w:num w:numId="50">
-    <w:abstractNumId w:val="112"/>
+    <w:abstractNumId w:val="121"/>
   </w:num>
   <w:num w:numId="51">
-    <w:abstractNumId w:val="68"/>
+    <w:abstractNumId w:val="75"/>
   </w:num>
   <w:num w:numId="52">
-    <w:abstractNumId w:val="74"/>
+    <w:abstractNumId w:val="82"/>
   </w:num>
   <w:num w:numId="53">
-    <w:abstractNumId w:val="113"/>
+    <w:abstractNumId w:val="122"/>
   </w:num>
   <w:num w:numId="54">
-    <w:abstractNumId w:val="123"/>
+    <w:abstractNumId w:val="133"/>
   </w:num>
   <w:num w:numId="55">
-    <w:abstractNumId w:val="89"/>
+    <w:abstractNumId w:val="98"/>
   </w:num>
   <w:num w:numId="56">
-    <w:abstractNumId w:val="59"/>
+    <w:abstractNumId w:val="65"/>
   </w:num>
   <w:num w:numId="57">
-    <w:abstractNumId w:val="81"/>
+    <w:abstractNumId w:val="90"/>
   </w:num>
   <w:num w:numId="58">
-    <w:abstractNumId w:val="132"/>
+    <w:abstractNumId w:val="144"/>
   </w:num>
   <w:num w:numId="59">
-    <w:abstractNumId w:val="102"/>
+    <w:abstractNumId w:val="111"/>
   </w:num>
   <w:num w:numId="60">
-    <w:abstractNumId w:val="30"/>
+    <w:abstractNumId w:val="31"/>
   </w:num>
   <w:num w:numId="61">
-    <w:abstractNumId w:val="24"/>
+    <w:abstractNumId w:val="25"/>
   </w:num>
   <w:num w:numId="62">
     <w:abstractNumId w:val="16"/>
   </w:num>
   <w:num w:numId="63">
+    <w:abstractNumId w:val="69"/>
+  </w:num>
+  <w:num w:numId="64">
+    <w:abstractNumId w:val="105"/>
+  </w:num>
+  <w:num w:numId="65">
+    <w:abstractNumId w:val="71"/>
+  </w:num>
+  <w:num w:numId="66">
     <w:abstractNumId w:val="63"/>
   </w:num>
-  <w:num w:numId="64">
-    <w:abstractNumId w:val="96"/>
-  </w:num>
-  <w:num w:numId="65">
-    <w:abstractNumId w:val="65"/>
-  </w:num>
-  <w:num w:numId="66">
-    <w:abstractNumId w:val="57"/>
-  </w:num>
   <w:num w:numId="67">
-    <w:abstractNumId w:val="27"/>
+    <w:abstractNumId w:val="28"/>
   </w:num>
   <w:num w:numId="68">
-    <w:abstractNumId w:val="145"/>
+    <w:abstractNumId w:val="159"/>
   </w:num>
   <w:num w:numId="69">
-    <w:abstractNumId w:val="75"/>
+    <w:abstractNumId w:val="83"/>
   </w:num>
   <w:num w:numId="70">
-    <w:abstractNumId w:val="115"/>
+    <w:abstractNumId w:val="124"/>
   </w:num>
   <w:num w:numId="71">
-    <w:abstractNumId w:val="100"/>
+    <w:abstractNumId w:val="109"/>
   </w:num>
   <w:num w:numId="72">
     <w:abstractNumId w:val="20"/>
@@ -33559,151 +36709,151 @@
     <w:abstractNumId w:val="11"/>
   </w:num>
   <w:num w:numId="74">
-    <w:abstractNumId w:val="82"/>
+    <w:abstractNumId w:val="91"/>
   </w:num>
   <w:num w:numId="75">
     <w:abstractNumId w:val="5"/>
   </w:num>
   <w:num w:numId="76">
-    <w:abstractNumId w:val="76"/>
+    <w:abstractNumId w:val="84"/>
   </w:num>
   <w:num w:numId="77">
-    <w:abstractNumId w:val="105"/>
+    <w:abstractNumId w:val="114"/>
   </w:num>
   <w:num w:numId="78">
-    <w:abstractNumId w:val="34"/>
+    <w:abstractNumId w:val="37"/>
   </w:num>
   <w:num w:numId="79">
     <w:abstractNumId w:val="10"/>
   </w:num>
   <w:num w:numId="80">
-    <w:abstractNumId w:val="128"/>
+    <w:abstractNumId w:val="138"/>
   </w:num>
   <w:num w:numId="81">
-    <w:abstractNumId w:val="138"/>
+    <w:abstractNumId w:val="151"/>
   </w:num>
   <w:num w:numId="82">
-    <w:abstractNumId w:val="72"/>
+    <w:abstractNumId w:val="80"/>
   </w:num>
   <w:num w:numId="83">
-    <w:abstractNumId w:val="66"/>
+    <w:abstractNumId w:val="73"/>
   </w:num>
   <w:num w:numId="84">
-    <w:abstractNumId w:val="36"/>
+    <w:abstractNumId w:val="39"/>
   </w:num>
   <w:num w:numId="85">
     <w:abstractNumId w:val="15"/>
   </w:num>
   <w:num w:numId="86">
-    <w:abstractNumId w:val="121"/>
+    <w:abstractNumId w:val="131"/>
   </w:num>
   <w:num w:numId="87">
     <w:abstractNumId w:val="18"/>
   </w:num>
   <w:num w:numId="88">
-    <w:abstractNumId w:val="101"/>
+    <w:abstractNumId w:val="110"/>
   </w:num>
   <w:num w:numId="89">
-    <w:abstractNumId w:val="84"/>
+    <w:abstractNumId w:val="93"/>
   </w:num>
   <w:num w:numId="90">
-    <w:abstractNumId w:val="32"/>
+    <w:abstractNumId w:val="34"/>
   </w:num>
   <w:num w:numId="91">
-    <w:abstractNumId w:val="79"/>
+    <w:abstractNumId w:val="88"/>
   </w:num>
   <w:num w:numId="92">
-    <w:abstractNumId w:val="127"/>
+    <w:abstractNumId w:val="137"/>
   </w:num>
   <w:num w:numId="93">
-    <w:abstractNumId w:val="97"/>
+    <w:abstractNumId w:val="106"/>
   </w:num>
   <w:num w:numId="94">
-    <w:abstractNumId w:val="108"/>
+    <w:abstractNumId w:val="117"/>
   </w:num>
   <w:num w:numId="95">
     <w:abstractNumId w:val="12"/>
   </w:num>
   <w:num w:numId="96">
-    <w:abstractNumId w:val="146"/>
+    <w:abstractNumId w:val="160"/>
   </w:num>
   <w:num w:numId="97">
-    <w:abstractNumId w:val="133"/>
+    <w:abstractNumId w:val="145"/>
   </w:num>
   <w:num w:numId="98">
-    <w:abstractNumId w:val="141"/>
+    <w:abstractNumId w:val="155"/>
   </w:num>
   <w:num w:numId="99">
-    <w:abstractNumId w:val="77"/>
+    <w:abstractNumId w:val="86"/>
   </w:num>
   <w:num w:numId="100">
-    <w:abstractNumId w:val="23"/>
+    <w:abstractNumId w:val="24"/>
   </w:num>
   <w:num w:numId="101">
-    <w:abstractNumId w:val="73"/>
+    <w:abstractNumId w:val="81"/>
   </w:num>
   <w:num w:numId="102">
-    <w:abstractNumId w:val="40"/>
+    <w:abstractNumId w:val="44"/>
   </w:num>
   <w:num w:numId="103">
-    <w:abstractNumId w:val="31"/>
+    <w:abstractNumId w:val="32"/>
   </w:num>
   <w:num w:numId="104">
-    <w:abstractNumId w:val="107"/>
+    <w:abstractNumId w:val="116"/>
   </w:num>
   <w:num w:numId="105">
     <w:abstractNumId w:val="9"/>
   </w:num>
   <w:num w:numId="106">
-    <w:abstractNumId w:val="109"/>
+    <w:abstractNumId w:val="118"/>
   </w:num>
   <w:num w:numId="107">
-    <w:abstractNumId w:val="114"/>
+    <w:abstractNumId w:val="123"/>
   </w:num>
   <w:num w:numId="108">
-    <w:abstractNumId w:val="86"/>
+    <w:abstractNumId w:val="95"/>
   </w:num>
   <w:num w:numId="109">
-    <w:abstractNumId w:val="49"/>
+    <w:abstractNumId w:val="53"/>
   </w:num>
   <w:num w:numId="110">
-    <w:abstractNumId w:val="29"/>
+    <w:abstractNumId w:val="30"/>
   </w:num>
   <w:num w:numId="111">
-    <w:abstractNumId w:val="117"/>
+    <w:abstractNumId w:val="127"/>
   </w:num>
   <w:num w:numId="112">
-    <w:abstractNumId w:val="122"/>
+    <w:abstractNumId w:val="132"/>
   </w:num>
   <w:num w:numId="113">
-    <w:abstractNumId w:val="35"/>
+    <w:abstractNumId w:val="38"/>
   </w:num>
   <w:num w:numId="114">
-    <w:abstractNumId w:val="120"/>
+    <w:abstractNumId w:val="130"/>
   </w:num>
   <w:num w:numId="115">
-    <w:abstractNumId w:val="43"/>
+    <w:abstractNumId w:val="47"/>
   </w:num>
   <w:num w:numId="116">
-    <w:abstractNumId w:val="99"/>
+    <w:abstractNumId w:val="108"/>
   </w:num>
   <w:num w:numId="117">
-    <w:abstractNumId w:val="54"/>
+    <w:abstractNumId w:val="58"/>
   </w:num>
   <w:num w:numId="118">
-    <w:abstractNumId w:val="94"/>
+    <w:abstractNumId w:val="103"/>
   </w:num>
   <w:num w:numId="119">
-    <w:abstractNumId w:val="148"/>
+    <w:abstractNumId w:val="163"/>
   </w:num>
   <w:num w:numId="120">
-    <w:abstractNumId w:val="83"/>
+    <w:abstractNumId w:val="92"/>
   </w:num>
   <w:num w:numId="121">
     <w:abstractNumId w:val="22"/>
   </w:num>
   <w:num w:numId="122">
-    <w:abstractNumId w:val="45"/>
+    <w:abstractNumId w:val="49"/>
   </w:num>
   <w:num w:numId="123">
     <w:abstractNumId w:val="6"/>
@@ -33712,81 +36862,126 @@
     <w:abstractNumId w:val="21"/>
   </w:num>
   <w:num w:numId="125">
-    <w:abstractNumId w:val="41"/>
+    <w:abstractNumId w:val="45"/>
   </w:num>
   <w:num w:numId="126">
-    <w:abstractNumId w:val="136"/>
+    <w:abstractNumId w:val="148"/>
   </w:num>
   <w:num w:numId="127">
-    <w:abstractNumId w:val="58"/>
+    <w:abstractNumId w:val="64"/>
   </w:num>
   <w:num w:numId="128">
     <w:abstractNumId w:val="4"/>
   </w:num>
   <w:num w:numId="129">
-    <w:abstractNumId w:val="44"/>
+    <w:abstractNumId w:val="48"/>
   </w:num>
   <w:num w:numId="130">
     <w:abstractNumId w:val="17"/>
   </w:num>
   <w:num w:numId="131">
-    <w:abstractNumId w:val="90"/>
+    <w:abstractNumId w:val="99"/>
   </w:num>
   <w:num w:numId="132">
-    <w:abstractNumId w:val="88"/>
+    <w:abstractNumId w:val="97"/>
   </w:num>
   <w:num w:numId="133">
+    <w:abstractNumId w:val="156"/>
+  </w:num>
+  <w:num w:numId="134">
+    <w:abstractNumId w:val="46"/>
+  </w:num>
+  <w:num w:numId="135">
+    <w:abstractNumId w:val="27"/>
+  </w:num>
+  <w:num w:numId="136">
+    <w:abstractNumId w:val="158"/>
+  </w:num>
+  <w:num w:numId="137">
+    <w:abstractNumId w:val="57"/>
+  </w:num>
+  <w:num w:numId="138">
+    <w:abstractNumId w:val="141"/>
+  </w:num>
+  <w:num w:numId="139">
+    <w:abstractNumId w:val="62"/>
+  </w:num>
+  <w:num w:numId="140">
+    <w:abstractNumId w:val="41"/>
+  </w:num>
+  <w:num w:numId="141">
+    <w:abstractNumId w:val="107"/>
+  </w:num>
+  <w:num w:numId="142">
+    <w:abstractNumId w:val="146"/>
+  </w:num>
+  <w:num w:numId="143">
+    <w:abstractNumId w:val="43"/>
+  </w:num>
+  <w:num w:numId="144">
+    <w:abstractNumId w:val="52"/>
+  </w:num>
+  <w:num w:numId="145">
+    <w:abstractNumId w:val="140"/>
+  </w:num>
+  <w:num w:numId="146">
+    <w:abstractNumId w:val="74"/>
+  </w:num>
+  <w:num w:numId="147">
+    <w:abstractNumId w:val="26"/>
+  </w:num>
+  <w:num w:numId="148">
+    <w:abstractNumId w:val="76"/>
+  </w:num>
+  <w:num w:numId="149">
+    <w:abstractNumId w:val="87"/>
+  </w:num>
+  <w:num w:numId="150">
     <w:abstractNumId w:val="142"/>
   </w:num>
-  <w:num w:numId="134">
+  <w:num w:numId="151">
+    <w:abstractNumId w:val="162"/>
+  </w:num>
+  <w:num w:numId="152">
+    <w:abstractNumId w:val="153"/>
+  </w:num>
+  <w:num w:numId="153">
     <w:abstractNumId w:val="42"/>
   </w:num>
-  <w:num w:numId="135">
-    <w:abstractNumId w:val="26"/>
+  <w:num w:numId="154">
+    <w:abstractNumId w:val="85"/>
   </w:num>
-  <w:num w:numId="136">
-    <w:abstractNumId w:val="144"/>
+  <w:num w:numId="155">
+    <w:abstractNumId w:val="143"/>
   </w:num>
-  <w:num w:numId="137">
-    <w:abstractNumId w:val="53"/>
+  <w:num w:numId="156">
+    <w:abstractNumId w:val="150"/>
   </w:num>
-  <w:num w:numId="138">
-    <w:abstractNumId w:val="131"/>
+  <w:num w:numId="157">
+    <w:abstractNumId w:val="35"/>
   </w:num>
-  <w:num w:numId="139">
-    <w:abstractNumId w:val="56"/>
+  <w:num w:numId="158">
+    <w:abstractNumId w:val="61"/>
   </w:num>
-  <w:num w:numId="140">
-    <w:abstractNumId w:val="38"/>
+  <w:num w:numId="159">
+    <w:abstractNumId w:val="33"/>
   </w:num>
-  <w:num w:numId="141">
-    <w:abstractNumId w:val="98"/>
+  <w:num w:numId="160">
+    <w:abstractNumId w:val="23"/>
   </w:num>
-  <w:num w:numId="142">
-    <w:abstractNumId w:val="134"/>
+  <w:num w:numId="161">
+    <w:abstractNumId w:val="79"/>
   </w:num>
-  <w:num w:numId="143">
-    <w:abstractNumId w:val="39"/>
+  <w:num w:numId="162">
+    <w:abstractNumId w:val="72"/>
   </w:num>
-  <w:num w:numId="144">
-    <w:abstractNumId w:val="48"/>
+  <w:num w:numId="163">
+    <w:abstractNumId w:val="60"/>
   </w:num>
-  <w:num w:numId="145">
-    <w:abstractNumId w:val="130"/>
+  <w:num w:numId="164">
+    <w:abstractNumId w:val="126"/>
   </w:num>
-  <w:num w:numId="146">
-    <w:abstractNumId w:val="67"/>
-  </w:num>
-  <w:num w:numId="147">
-    <w:abstractNumId w:val="25"/>
-  </w:num>
-  <w:num w:numId="148">
-    <w:abstractNumId w:val="69"/>
-  </w:num>
-  <w:num w:numId="149">
-    <w:abstractNumId w:val="78"/>
-  </w:num>
-  <w:numIdMacAtCleanup w:val="149"/>
+  <w:numIdMacAtCleanup w:val="164"/>
 </w:numbering>
 </file>
 

</xml_diff>